<commit_message>
HDF5 attribute generating part finished
- Now able to generate attribute that is string or floating number, but
contents are still hard coded
</commit_message>
<xml_diff>
--- a/C++_CSharp_Client/examples/DeExampleCSharpWPF/Documents/GUIdevelopmentlog.docx
+++ b/C++_CSharp_Client/examples/DeExampleCSharpWPF/Documents/GUIdevelopmentlog.docx
@@ -6,7 +6,6 @@
       <w:pPr>
         <w:pStyle w:val="Title"/>
         <w:rPr>
-          <w:rFonts w:hint="eastAsia"/>
           <w:lang w:eastAsia="zh-CN"/>
         </w:rPr>
       </w:pPr>
@@ -34,7 +33,6 @@
     <w:p>
       <w:pPr>
         <w:rPr>
-          <w:rFonts w:hint="eastAsia"/>
           <w:lang w:eastAsia="zh-CN"/>
         </w:rPr>
       </w:pPr>
@@ -57,12 +55,40 @@
           <w:ilvl w:val="0"/>
           <w:numId w:val="31"/>
         </w:numPr>
-      </w:pPr>
-      <w:r>
+        <w:rPr>
+          <w:rFonts w:ascii="Times New Roman" w:hAnsi="Times New Roman" w:cs="Times New Roman"/>
+          <w:sz w:val="24"/>
+        </w:rPr>
+      </w:pPr>
+      <w:r>
+        <w:rPr>
+          <w:rFonts w:ascii="Times New Roman" w:hAnsi="Times New Roman" w:cs="Times New Roman"/>
+          <w:sz w:val="24"/>
+        </w:rPr>
         <w:t xml:space="preserve">Cornell software include an image panel on the left side with a user determined detector range on the right side. </w:t>
       </w:r>
       <w:r>
-        <w:t>They use a fraction with starting point to determine the scan region, the software is not connected to scan system, detector itself would generate signals to control scan system. Data size generated for each time is around 1GB with 100*100 scan points each with 128*128 px image. The whole system is developed on python.</w:t>
+        <w:rPr>
+          <w:rFonts w:ascii="Times New Roman" w:hAnsi="Times New Roman" w:cs="Times New Roman"/>
+          <w:sz w:val="24"/>
+        </w:rPr>
+        <w:t xml:space="preserve">They use a fraction with starting point to determine the scan region, the software is not connected to scan system, detector itself would generate signals to control scan system. Data size generated for each time is around 1GB with 100*100 scan points each with 128*128 </w:t>
+      </w:r>
+      <w:proofErr w:type="spellStart"/>
+      <w:r>
+        <w:rPr>
+          <w:rFonts w:ascii="Times New Roman" w:hAnsi="Times New Roman" w:cs="Times New Roman"/>
+          <w:sz w:val="24"/>
+        </w:rPr>
+        <w:t>px</w:t>
+      </w:r>
+      <w:proofErr w:type="spellEnd"/>
+      <w:r>
+        <w:rPr>
+          <w:rFonts w:ascii="Times New Roman" w:hAnsi="Times New Roman" w:cs="Times New Roman"/>
+          <w:sz w:val="24"/>
+        </w:rPr>
+        <w:t xml:space="preserve"> image. The whole system is developed on python.</w:t>
       </w:r>
     </w:p>
     <w:p>
@@ -72,9 +98,26 @@
           <w:ilvl w:val="0"/>
           <w:numId w:val="31"/>
         </w:numPr>
-      </w:pPr>
-      <w:r>
-        <w:t>PNDetector together with JEOL have also developed a GUI for their pixelated detector. Their detector can do DPC with user defined two part of the segmented detector.</w:t>
+        <w:rPr>
+          <w:rFonts w:ascii="Times New Roman" w:hAnsi="Times New Roman" w:cs="Times New Roman"/>
+          <w:sz w:val="24"/>
+        </w:rPr>
+      </w:pPr>
+      <w:proofErr w:type="spellStart"/>
+      <w:r>
+        <w:rPr>
+          <w:rFonts w:ascii="Times New Roman" w:hAnsi="Times New Roman" w:cs="Times New Roman"/>
+          <w:sz w:val="24"/>
+        </w:rPr>
+        <w:t>PNDetector</w:t>
+      </w:r>
+      <w:proofErr w:type="spellEnd"/>
+      <w:r>
+        <w:rPr>
+          <w:rFonts w:ascii="Times New Roman" w:hAnsi="Times New Roman" w:cs="Times New Roman"/>
+          <w:sz w:val="24"/>
+        </w:rPr>
+        <w:t xml:space="preserve"> together with JEOL have also developed a GUI for their pixelated detector. Their detector can do DPC with user defined two part of the segmented detector.</w:t>
       </w:r>
     </w:p>
     <w:p>
@@ -99,18 +142,32 @@
           <w:ilvl w:val="0"/>
           <w:numId w:val="32"/>
         </w:numPr>
-      </w:pPr>
-      <w:r>
+        <w:rPr>
+          <w:rFonts w:ascii="Times New Roman" w:hAnsi="Times New Roman" w:cs="Times New Roman"/>
+          <w:sz w:val="24"/>
+        </w:rPr>
+      </w:pPr>
+      <w:r>
+        <w:rPr>
+          <w:rFonts w:ascii="Times New Roman" w:hAnsi="Times New Roman" w:cs="Times New Roman"/>
+          <w:sz w:val="24"/>
+        </w:rPr>
         <w:t xml:space="preserve">Here images are </w:t>
       </w:r>
       <w:r>
+        <w:rPr>
+          <w:rFonts w:ascii="Times New Roman" w:hAnsi="Times New Roman" w:cs="Times New Roman"/>
+          <w:sz w:val="24"/>
+        </w:rPr>
         <w:t>displayed in Image control</w:t>
       </w:r>
       <w:r>
+        <w:rPr>
+          <w:rFonts w:ascii="Times New Roman" w:hAnsi="Times New Roman" w:cs="Times New Roman"/>
+          <w:sz w:val="24"/>
+        </w:rPr>
         <w:t xml:space="preserve"> in GUI</w:t>
       </w:r>
-      <w:bookmarkStart w:id="0" w:name="_GoBack"/>
-      <w:bookmarkEnd w:id="0"/>
     </w:p>
     <w:p>
       <w:pPr>
@@ -119,10 +176,91 @@
           <w:ilvl w:val="0"/>
           <w:numId w:val="32"/>
         </w:numPr>
-      </w:pPr>
-      <w:r>
-        <w:t>Start with array -&gt; create bitmap with new Bitmap(width, height) -&gt; Generate bitmapSource with ConvertBitmapSource(Bitmap) -&gt; initialize writeable bitmap and bin it to image with InitiazlieWBmpRecon/InitializeWBmp</w:t>
-      </w:r>
+        <w:rPr>
+          <w:rFonts w:ascii="Times New Roman" w:hAnsi="Times New Roman" w:cs="Times New Roman"/>
+          <w:sz w:val="24"/>
+        </w:rPr>
+      </w:pPr>
+      <w:r>
+        <w:rPr>
+          <w:rFonts w:ascii="Times New Roman" w:hAnsi="Times New Roman" w:cs="Times New Roman"/>
+          <w:sz w:val="24"/>
+        </w:rPr>
+        <w:t xml:space="preserve">Start with array -&gt; create bitmap with new </w:t>
+      </w:r>
+      <w:proofErr w:type="gramStart"/>
+      <w:r>
+        <w:rPr>
+          <w:rFonts w:ascii="Times New Roman" w:hAnsi="Times New Roman" w:cs="Times New Roman"/>
+          <w:sz w:val="24"/>
+        </w:rPr>
+        <w:t>Bitmap(</w:t>
+      </w:r>
+      <w:proofErr w:type="gramEnd"/>
+      <w:r>
+        <w:rPr>
+          <w:rFonts w:ascii="Times New Roman" w:hAnsi="Times New Roman" w:cs="Times New Roman"/>
+          <w:sz w:val="24"/>
+        </w:rPr>
+        <w:t xml:space="preserve">width, height) -&gt; Generate </w:t>
+      </w:r>
+      <w:proofErr w:type="spellStart"/>
+      <w:r>
+        <w:rPr>
+          <w:rFonts w:ascii="Times New Roman" w:hAnsi="Times New Roman" w:cs="Times New Roman"/>
+          <w:sz w:val="24"/>
+        </w:rPr>
+        <w:t>bitmapSource</w:t>
+      </w:r>
+      <w:proofErr w:type="spellEnd"/>
+      <w:r>
+        <w:rPr>
+          <w:rFonts w:ascii="Times New Roman" w:hAnsi="Times New Roman" w:cs="Times New Roman"/>
+          <w:sz w:val="24"/>
+        </w:rPr>
+        <w:t xml:space="preserve"> with </w:t>
+      </w:r>
+      <w:proofErr w:type="spellStart"/>
+      <w:r>
+        <w:rPr>
+          <w:rFonts w:ascii="Times New Roman" w:hAnsi="Times New Roman" w:cs="Times New Roman"/>
+          <w:sz w:val="24"/>
+        </w:rPr>
+        <w:t>ConvertBitmapSource</w:t>
+      </w:r>
+      <w:proofErr w:type="spellEnd"/>
+      <w:r>
+        <w:rPr>
+          <w:rFonts w:ascii="Times New Roman" w:hAnsi="Times New Roman" w:cs="Times New Roman"/>
+          <w:sz w:val="24"/>
+        </w:rPr>
+        <w:t xml:space="preserve">(Bitmap) -&gt; initialize writeable bitmap and bin it to image with </w:t>
+      </w:r>
+      <w:proofErr w:type="spellStart"/>
+      <w:r>
+        <w:rPr>
+          <w:rFonts w:ascii="Times New Roman" w:hAnsi="Times New Roman" w:cs="Times New Roman"/>
+          <w:sz w:val="24"/>
+        </w:rPr>
+        <w:t>InitiazlieWBmpRecon</w:t>
+      </w:r>
+      <w:proofErr w:type="spellEnd"/>
+      <w:r>
+        <w:rPr>
+          <w:rFonts w:ascii="Times New Roman" w:hAnsi="Times New Roman" w:cs="Times New Roman"/>
+          <w:sz w:val="24"/>
+        </w:rPr>
+        <w:t>/</w:t>
+      </w:r>
+      <w:proofErr w:type="spellStart"/>
+      <w:r>
+        <w:rPr>
+          <w:rFonts w:ascii="Times New Roman" w:hAnsi="Times New Roman" w:cs="Times New Roman"/>
+          <w:sz w:val="24"/>
+        </w:rPr>
+        <w:t>InitializeWBmp</w:t>
+      </w:r>
+      <w:proofErr w:type="spellEnd"/>
     </w:p>
     <w:p>
       <w:pPr>
@@ -131,9 +269,33 @@
           <w:ilvl w:val="0"/>
           <w:numId w:val="32"/>
         </w:numPr>
-      </w:pPr>
-      <w:r>
-        <w:t>Another new function that mimic InitializeWBmp needs to be generated if another image needs to be displayed</w:t>
+        <w:rPr>
+          <w:rFonts w:ascii="Times New Roman" w:hAnsi="Times New Roman" w:cs="Times New Roman"/>
+          <w:sz w:val="24"/>
+        </w:rPr>
+      </w:pPr>
+      <w:r>
+        <w:rPr>
+          <w:rFonts w:ascii="Times New Roman" w:hAnsi="Times New Roman" w:cs="Times New Roman"/>
+          <w:sz w:val="24"/>
+        </w:rPr>
+        <w:t xml:space="preserve">Another new function that mimic </w:t>
+      </w:r>
+      <w:proofErr w:type="spellStart"/>
+      <w:r>
+        <w:rPr>
+          <w:rFonts w:ascii="Times New Roman" w:hAnsi="Times New Roman" w:cs="Times New Roman"/>
+          <w:sz w:val="24"/>
+        </w:rPr>
+        <w:t>InitializeWBmp</w:t>
+      </w:r>
+      <w:proofErr w:type="spellEnd"/>
+      <w:r>
+        <w:rPr>
+          <w:rFonts w:ascii="Times New Roman" w:hAnsi="Times New Roman" w:cs="Times New Roman"/>
+          <w:sz w:val="24"/>
+        </w:rPr>
+        <w:t xml:space="preserve"> needs to be generated if another image needs to be displayed</w:t>
       </w:r>
     </w:p>
     <w:p>
@@ -143,8 +305,16 @@
           <w:ilvl w:val="0"/>
           <w:numId w:val="32"/>
         </w:numPr>
-      </w:pPr>
-      <w:r>
+        <w:rPr>
+          <w:rFonts w:ascii="Times New Roman" w:hAnsi="Times New Roman" w:cs="Times New Roman"/>
+          <w:sz w:val="24"/>
+        </w:rPr>
+      </w:pPr>
+      <w:r>
+        <w:rPr>
+          <w:rFonts w:ascii="Times New Roman" w:hAnsi="Times New Roman" w:cs="Times New Roman"/>
+          <w:sz w:val="24"/>
+        </w:rPr>
         <w:t>Currently when displaying image, there are some undesired smoothing effect, will try to eliminate it 8/18/17</w:t>
       </w:r>
     </w:p>
@@ -155,8 +325,16 @@
           <w:ilvl w:val="0"/>
           <w:numId w:val="32"/>
         </w:numPr>
-      </w:pPr>
-      <w:r>
+        <w:rPr>
+          <w:rFonts w:ascii="Times New Roman" w:hAnsi="Times New Roman" w:cs="Times New Roman"/>
+          <w:sz w:val="24"/>
+        </w:rPr>
+      </w:pPr>
+      <w:r>
+        <w:rPr>
+          <w:rFonts w:ascii="Times New Roman" w:hAnsi="Times New Roman" w:cs="Times New Roman"/>
+          <w:sz w:val="24"/>
+        </w:rPr>
         <w:t>For DE image display, GRAY16 (16bit per pixel, 0-65535) is used, image display won’t automatically change contrast to display image. GRAY16 is the default output from DE camera</w:t>
       </w:r>
     </w:p>
@@ -167,8 +345,16 @@
           <w:ilvl w:val="0"/>
           <w:numId w:val="32"/>
         </w:numPr>
-      </w:pPr>
-      <w:r>
+        <w:rPr>
+          <w:rFonts w:ascii="Times New Roman" w:hAnsi="Times New Roman" w:cs="Times New Roman"/>
+          <w:sz w:val="24"/>
+        </w:rPr>
+      </w:pPr>
+      <w:r>
+        <w:rPr>
+          <w:rFonts w:ascii="Times New Roman" w:hAnsi="Times New Roman" w:cs="Times New Roman"/>
+          <w:sz w:val="24"/>
+        </w:rPr>
         <w:t>For recon image, GRAY8 is used, 8bit per pixel, 0-255</w:t>
       </w:r>
     </w:p>
@@ -179,13 +365,280 @@
           <w:ilvl w:val="0"/>
           <w:numId w:val="32"/>
         </w:numPr>
-      </w:pPr>
-      <w:r>
-        <w:t>Format can be changed in CovertBitmapSource to adapt for different applications</w:t>
+        <w:rPr>
+          <w:rFonts w:ascii="Times New Roman" w:hAnsi="Times New Roman" w:cs="Times New Roman"/>
+          <w:sz w:val="24"/>
+        </w:rPr>
+      </w:pPr>
+      <w:r>
+        <w:rPr>
+          <w:rFonts w:ascii="Times New Roman" w:hAnsi="Times New Roman" w:cs="Times New Roman"/>
+          <w:sz w:val="24"/>
+        </w:rPr>
+        <w:t xml:space="preserve">Format can be changed in </w:t>
+      </w:r>
+      <w:proofErr w:type="spellStart"/>
+      <w:r>
+        <w:rPr>
+          <w:rFonts w:ascii="Times New Roman" w:hAnsi="Times New Roman" w:cs="Times New Roman"/>
+          <w:sz w:val="24"/>
+        </w:rPr>
+        <w:t>CovertBitmapSource</w:t>
+      </w:r>
+      <w:proofErr w:type="spellEnd"/>
+      <w:r>
+        <w:rPr>
+          <w:rFonts w:ascii="Times New Roman" w:hAnsi="Times New Roman" w:cs="Times New Roman"/>
+          <w:sz w:val="24"/>
+        </w:rPr>
+        <w:t xml:space="preserve"> to adapt for different applications</w:t>
+      </w:r>
+    </w:p>
+    <w:p>
+      <w:pPr>
+        <w:pStyle w:val="Heading1"/>
+      </w:pPr>
+      <w:r>
+        <w:rPr>
+          <w:rFonts w:hint="eastAsia"/>
+          <w:lang w:eastAsia="zh-CN"/>
+        </w:rPr>
+        <w:t>Data</w:t>
+      </w:r>
+      <w:r>
+        <w:t xml:space="preserve"> Storage</w:t>
+      </w:r>
+    </w:p>
+    <w:p>
+      <w:pPr>
+        <w:pStyle w:val="ListParagraph"/>
+        <w:numPr>
+          <w:ilvl w:val="0"/>
+          <w:numId w:val="33"/>
+        </w:numPr>
+        <w:rPr>
+          <w:rFonts w:ascii="Times New Roman" w:hAnsi="Times New Roman" w:cs="Times New Roman"/>
+          <w:sz w:val="24"/>
+        </w:rPr>
+      </w:pPr>
+      <w:r>
+        <w:rPr>
+          <w:rFonts w:ascii="Times New Roman" w:hAnsi="Times New Roman" w:cs="Times New Roman"/>
+          <w:sz w:val="24"/>
+        </w:rPr>
+        <w:t xml:space="preserve">Following </w:t>
+      </w:r>
+      <w:proofErr w:type="spellStart"/>
+      <w:proofErr w:type="gramStart"/>
+      <w:r>
+        <w:rPr>
+          <w:rFonts w:ascii="Times New Roman" w:hAnsi="Times New Roman" w:cs="Times New Roman"/>
+          <w:sz w:val="24"/>
+        </w:rPr>
+        <w:t>C.Ophus</w:t>
+      </w:r>
+      <w:proofErr w:type="spellEnd"/>
+      <w:proofErr w:type="gramEnd"/>
+      <w:r>
+        <w:rPr>
+          <w:rFonts w:ascii="Times New Roman" w:hAnsi="Times New Roman" w:cs="Times New Roman"/>
+          <w:sz w:val="24"/>
+        </w:rPr>
+        <w:t>, 3D data cube and meta data are going to be stored as .</w:t>
+      </w:r>
+      <w:proofErr w:type="spellStart"/>
+      <w:r>
+        <w:rPr>
+          <w:rFonts w:ascii="Times New Roman" w:hAnsi="Times New Roman" w:cs="Times New Roman"/>
+          <w:sz w:val="24"/>
+        </w:rPr>
+        <w:t>emd</w:t>
+      </w:r>
+      <w:proofErr w:type="spellEnd"/>
+      <w:r>
+        <w:rPr>
+          <w:rFonts w:ascii="Times New Roman" w:hAnsi="Times New Roman" w:cs="Times New Roman"/>
+          <w:sz w:val="24"/>
+        </w:rPr>
+        <w:t xml:space="preserve"> file, which is an outlier of hdf5 file developed by HDF group</w:t>
+      </w:r>
+    </w:p>
+    <w:p>
+      <w:pPr>
+        <w:pStyle w:val="ListParagraph"/>
+        <w:numPr>
+          <w:ilvl w:val="0"/>
+          <w:numId w:val="33"/>
+        </w:numPr>
+        <w:rPr>
+          <w:rFonts w:ascii="Times New Roman" w:hAnsi="Times New Roman" w:cs="Times New Roman"/>
+          <w:sz w:val="24"/>
+        </w:rPr>
+      </w:pPr>
+      <w:r>
+        <w:rPr>
+          <w:rFonts w:ascii="Times New Roman" w:hAnsi="Times New Roman" w:cs="Times New Roman"/>
+          <w:sz w:val="24"/>
+        </w:rPr>
+        <w:t xml:space="preserve">Details of HDF5 file can be found at </w:t>
+      </w:r>
+      <w:hyperlink r:id="rId10" w:history="1">
+        <w:r>
+          <w:rPr>
+            <w:rStyle w:val="Hyperlink"/>
+            <w:rFonts w:ascii="Times New Roman" w:hAnsi="Times New Roman" w:cs="Times New Roman"/>
+            <w:sz w:val="24"/>
+          </w:rPr>
+          <w:t>https://support.hdfgroup.org/HDF5/</w:t>
+        </w:r>
+      </w:hyperlink>
+    </w:p>
+    <w:p>
+      <w:pPr>
+        <w:pStyle w:val="ListParagraph"/>
+        <w:numPr>
+          <w:ilvl w:val="0"/>
+          <w:numId w:val="33"/>
+        </w:numPr>
+        <w:rPr>
+          <w:rFonts w:ascii="Times New Roman" w:hAnsi="Times New Roman" w:cs="Times New Roman"/>
+          <w:sz w:val="24"/>
+          <w:szCs w:val="24"/>
+        </w:rPr>
+      </w:pPr>
+      <w:r>
+        <w:rPr>
+          <w:rFonts w:ascii="Times New Roman" w:hAnsi="Times New Roman" w:cs="Times New Roman"/>
+          <w:sz w:val="24"/>
+          <w:szCs w:val="24"/>
+        </w:rPr>
+        <w:lastRenderedPageBreak/>
+        <w:t xml:space="preserve">Description of EMD file, file example, and some python code can be found at </w:t>
+      </w:r>
+      <w:hyperlink r:id="rId11" w:history="1">
+        <w:r>
+          <w:rPr>
+            <w:rStyle w:val="Hyperlink"/>
+            <w:rFonts w:ascii="Times New Roman" w:hAnsi="Times New Roman" w:cs="Times New Roman"/>
+            <w:sz w:val="24"/>
+            <w:szCs w:val="24"/>
+          </w:rPr>
+          <w:t>https://emdatasets.com/format/</w:t>
+        </w:r>
+      </w:hyperlink>
+    </w:p>
+    <w:p>
+      <w:pPr>
+        <w:pStyle w:val="ListParagraph"/>
+        <w:numPr>
+          <w:ilvl w:val="0"/>
+          <w:numId w:val="33"/>
+        </w:numPr>
+        <w:rPr>
+          <w:rFonts w:ascii="Times New Roman" w:hAnsi="Times New Roman" w:cs="Times New Roman"/>
+          <w:sz w:val="24"/>
+          <w:szCs w:val="24"/>
+        </w:rPr>
+      </w:pPr>
+      <w:r>
+        <w:rPr>
+          <w:rFonts w:ascii="Times New Roman" w:hAnsi="Times New Roman" w:cs="Times New Roman"/>
+          <w:sz w:val="24"/>
+          <w:szCs w:val="24"/>
+        </w:rPr>
+        <w:t>SaveHDF5.cs is used to create HDF5 file, it uses a different class called HDF5</w:t>
+      </w:r>
+    </w:p>
+    <w:p>
+      <w:pPr>
+        <w:pStyle w:val="ListParagraph"/>
+        <w:numPr>
+          <w:ilvl w:val="1"/>
+          <w:numId w:val="33"/>
+        </w:numPr>
+        <w:rPr>
+          <w:rFonts w:ascii="Times New Roman" w:hAnsi="Times New Roman" w:cs="Times New Roman"/>
+          <w:sz w:val="24"/>
+          <w:szCs w:val="24"/>
+        </w:rPr>
+      </w:pPr>
+      <w:proofErr w:type="spellStart"/>
+      <w:proofErr w:type="gramStart"/>
+      <w:r>
+        <w:rPr>
+          <w:rFonts w:ascii="Times New Roman" w:hAnsi="Times New Roman" w:cs="Times New Roman"/>
+          <w:sz w:val="24"/>
+          <w:szCs w:val="24"/>
+        </w:rPr>
+        <w:t>InitializeHDF</w:t>
+      </w:r>
+      <w:proofErr w:type="spellEnd"/>
+      <w:r>
+        <w:rPr>
+          <w:rFonts w:ascii="Times New Roman" w:hAnsi="Times New Roman" w:cs="Times New Roman"/>
+          <w:sz w:val="24"/>
+          <w:szCs w:val="24"/>
+        </w:rPr>
+        <w:t>(</w:t>
+      </w:r>
+      <w:proofErr w:type="gramEnd"/>
+      <w:r>
+        <w:rPr>
+          <w:rFonts w:ascii="Times New Roman" w:hAnsi="Times New Roman" w:cs="Times New Roman"/>
+          <w:sz w:val="24"/>
+          <w:szCs w:val="24"/>
+        </w:rPr>
+        <w:t xml:space="preserve">) is used to generate a new EMD file at specific location and create all related attributes, it calls </w:t>
+      </w:r>
+      <w:proofErr w:type="spellStart"/>
+      <w:r>
+        <w:rPr>
+          <w:rFonts w:ascii="Times New Roman" w:hAnsi="Times New Roman" w:cs="Times New Roman"/>
+          <w:sz w:val="24"/>
+          <w:szCs w:val="24"/>
+        </w:rPr>
+        <w:t>NumberAttributeGenerator</w:t>
+      </w:r>
+      <w:proofErr w:type="spellEnd"/>
+      <w:r>
+        <w:rPr>
+          <w:rFonts w:ascii="Times New Roman" w:hAnsi="Times New Roman" w:cs="Times New Roman"/>
+          <w:sz w:val="24"/>
+          <w:szCs w:val="24"/>
+        </w:rPr>
+        <w:t xml:space="preserve"> and </w:t>
+      </w:r>
+      <w:proofErr w:type="spellStart"/>
+      <w:r>
+        <w:rPr>
+          <w:rFonts w:ascii="Times New Roman" w:hAnsi="Times New Roman" w:cs="Times New Roman"/>
+          <w:sz w:val="24"/>
+          <w:szCs w:val="24"/>
+        </w:rPr>
+        <w:t>StringAttribute</w:t>
+      </w:r>
+      <w:bookmarkStart w:id="0" w:name="_GoBack"/>
+      <w:bookmarkEnd w:id="0"/>
+      <w:r>
+        <w:rPr>
+          <w:rFonts w:ascii="Times New Roman" w:hAnsi="Times New Roman" w:cs="Times New Roman"/>
+          <w:sz w:val="24"/>
+          <w:szCs w:val="24"/>
+        </w:rPr>
+        <w:t>Generator</w:t>
+      </w:r>
+      <w:proofErr w:type="spellEnd"/>
+      <w:r>
+        <w:rPr>
+          <w:rFonts w:ascii="Times New Roman" w:hAnsi="Times New Roman" w:cs="Times New Roman"/>
+          <w:sz w:val="24"/>
+          <w:szCs w:val="24"/>
+        </w:rPr>
+        <w:t xml:space="preserve"> to create float type attribute and string type attribute</w:t>
       </w:r>
     </w:p>
     <w:sectPr>
-      <w:footerReference w:type="default" r:id="rId10"/>
+      <w:footerReference w:type="default" r:id="rId12"/>
       <w:pgSz w:w="12240" w:h="15840"/>
       <w:pgMar w:top="1440" w:right="1440" w:bottom="1440" w:left="1440" w:header="720" w:footer="720" w:gutter="0"/>
       <w:cols w:space="720"/>
@@ -999,6 +1452,119 @@
     </w:lvl>
   </w:abstractNum>
   <w:abstractNum w:abstractNumId="16" w15:restartNumberingAfterBreak="0">
+    <w:nsid w:val="35536763"/>
+    <w:multiLevelType w:val="hybridMultilevel"/>
+    <w:tmpl w:val="33B8636E"/>
+    <w:lvl w:ilvl="0" w:tplc="04090001">
+      <w:start w:val="1"/>
+      <w:numFmt w:val="bullet"/>
+      <w:lvlText w:val=""/>
+      <w:lvlJc w:val="left"/>
+      <w:pPr>
+        <w:ind w:left="720" w:hanging="360"/>
+      </w:pPr>
+      <w:rPr>
+        <w:rFonts w:ascii="Symbol" w:hAnsi="Symbol" w:hint="default"/>
+      </w:rPr>
+    </w:lvl>
+    <w:lvl w:ilvl="1" w:tplc="04090003">
+      <w:start w:val="1"/>
+      <w:numFmt w:val="bullet"/>
+      <w:lvlText w:val="o"/>
+      <w:lvlJc w:val="left"/>
+      <w:pPr>
+        <w:ind w:left="1440" w:hanging="360"/>
+      </w:pPr>
+      <w:rPr>
+        <w:rFonts w:ascii="Courier New" w:hAnsi="Courier New" w:cs="Courier New" w:hint="default"/>
+      </w:rPr>
+    </w:lvl>
+    <w:lvl w:ilvl="2" w:tplc="04090005" w:tentative="1">
+      <w:start w:val="1"/>
+      <w:numFmt w:val="bullet"/>
+      <w:lvlText w:val=""/>
+      <w:lvlJc w:val="left"/>
+      <w:pPr>
+        <w:ind w:left="2160" w:hanging="360"/>
+      </w:pPr>
+      <w:rPr>
+        <w:rFonts w:ascii="Wingdings" w:hAnsi="Wingdings" w:hint="default"/>
+      </w:rPr>
+    </w:lvl>
+    <w:lvl w:ilvl="3" w:tplc="04090001" w:tentative="1">
+      <w:start w:val="1"/>
+      <w:numFmt w:val="bullet"/>
+      <w:lvlText w:val=""/>
+      <w:lvlJc w:val="left"/>
+      <w:pPr>
+        <w:ind w:left="2880" w:hanging="360"/>
+      </w:pPr>
+      <w:rPr>
+        <w:rFonts w:ascii="Symbol" w:hAnsi="Symbol" w:hint="default"/>
+      </w:rPr>
+    </w:lvl>
+    <w:lvl w:ilvl="4" w:tplc="04090003" w:tentative="1">
+      <w:start w:val="1"/>
+      <w:numFmt w:val="bullet"/>
+      <w:lvlText w:val="o"/>
+      <w:lvlJc w:val="left"/>
+      <w:pPr>
+        <w:ind w:left="3600" w:hanging="360"/>
+      </w:pPr>
+      <w:rPr>
+        <w:rFonts w:ascii="Courier New" w:hAnsi="Courier New" w:cs="Courier New" w:hint="default"/>
+      </w:rPr>
+    </w:lvl>
+    <w:lvl w:ilvl="5" w:tplc="04090005" w:tentative="1">
+      <w:start w:val="1"/>
+      <w:numFmt w:val="bullet"/>
+      <w:lvlText w:val=""/>
+      <w:lvlJc w:val="left"/>
+      <w:pPr>
+        <w:ind w:left="4320" w:hanging="360"/>
+      </w:pPr>
+      <w:rPr>
+        <w:rFonts w:ascii="Wingdings" w:hAnsi="Wingdings" w:hint="default"/>
+      </w:rPr>
+    </w:lvl>
+    <w:lvl w:ilvl="6" w:tplc="04090001" w:tentative="1">
+      <w:start w:val="1"/>
+      <w:numFmt w:val="bullet"/>
+      <w:lvlText w:val=""/>
+      <w:lvlJc w:val="left"/>
+      <w:pPr>
+        <w:ind w:left="5040" w:hanging="360"/>
+      </w:pPr>
+      <w:rPr>
+        <w:rFonts w:ascii="Symbol" w:hAnsi="Symbol" w:hint="default"/>
+      </w:rPr>
+    </w:lvl>
+    <w:lvl w:ilvl="7" w:tplc="04090003" w:tentative="1">
+      <w:start w:val="1"/>
+      <w:numFmt w:val="bullet"/>
+      <w:lvlText w:val="o"/>
+      <w:lvlJc w:val="left"/>
+      <w:pPr>
+        <w:ind w:left="5760" w:hanging="360"/>
+      </w:pPr>
+      <w:rPr>
+        <w:rFonts w:ascii="Courier New" w:hAnsi="Courier New" w:cs="Courier New" w:hint="default"/>
+      </w:rPr>
+    </w:lvl>
+    <w:lvl w:ilvl="8" w:tplc="04090005" w:tentative="1">
+      <w:start w:val="1"/>
+      <w:numFmt w:val="bullet"/>
+      <w:lvlText w:val=""/>
+      <w:lvlJc w:val="left"/>
+      <w:pPr>
+        <w:ind w:left="6480" w:hanging="360"/>
+      </w:pPr>
+      <w:rPr>
+        <w:rFonts w:ascii="Wingdings" w:hAnsi="Wingdings" w:hint="default"/>
+      </w:rPr>
+    </w:lvl>
+  </w:abstractNum>
+  <w:abstractNum w:abstractNumId="17" w15:restartNumberingAfterBreak="0">
     <w:nsid w:val="37515E15"/>
     <w:multiLevelType w:val="hybridMultilevel"/>
     <w:tmpl w:val="19D6A6E6"/>
@@ -1111,7 +1677,7 @@
       </w:rPr>
     </w:lvl>
   </w:abstractNum>
-  <w:abstractNum w:abstractNumId="17" w15:restartNumberingAfterBreak="0">
+  <w:abstractNum w:abstractNumId="18" w15:restartNumberingAfterBreak="0">
     <w:nsid w:val="3F9A3F7E"/>
     <w:multiLevelType w:val="multilevel"/>
     <w:tmpl w:val="04090023"/>
@@ -1198,7 +1764,7 @@
       </w:pPr>
     </w:lvl>
   </w:abstractNum>
-  <w:abstractNum w:abstractNumId="18" w15:restartNumberingAfterBreak="0">
+  <w:abstractNum w:abstractNumId="19" w15:restartNumberingAfterBreak="0">
     <w:nsid w:val="4986523D"/>
     <w:multiLevelType w:val="multilevel"/>
     <w:tmpl w:val="0409001D"/>
@@ -1284,7 +1850,7 @@
       </w:pPr>
     </w:lvl>
   </w:abstractNum>
-  <w:abstractNum w:abstractNumId="19" w15:restartNumberingAfterBreak="0">
+  <w:abstractNum w:abstractNumId="20" w15:restartNumberingAfterBreak="0">
     <w:nsid w:val="52F1358F"/>
     <w:multiLevelType w:val="hybridMultilevel"/>
     <w:tmpl w:val="BBC4D968"/>
@@ -1397,7 +1963,7 @@
       </w:rPr>
     </w:lvl>
   </w:abstractNum>
-  <w:abstractNum w:abstractNumId="20" w15:restartNumberingAfterBreak="0">
+  <w:abstractNum w:abstractNumId="21" w15:restartNumberingAfterBreak="0">
     <w:nsid w:val="60DC1DA9"/>
     <w:multiLevelType w:val="hybridMultilevel"/>
     <w:tmpl w:val="45D6B736"/>
@@ -1577,7 +2143,7 @@
     <w:abstractNumId w:val="10"/>
   </w:num>
   <w:num w:numId="14">
-    <w:abstractNumId w:val="18"/>
+    <w:abstractNumId w:val="19"/>
   </w:num>
   <w:num w:numId="15">
     <w:abstractNumId w:val="11"/>
@@ -1622,15 +2188,18 @@
     <w:abstractNumId w:val="15"/>
   </w:num>
   <w:num w:numId="29">
+    <w:abstractNumId w:val="18"/>
+  </w:num>
+  <w:num w:numId="30">
+    <w:abstractNumId w:val="21"/>
+  </w:num>
+  <w:num w:numId="31">
+    <w:abstractNumId w:val="20"/>
+  </w:num>
+  <w:num w:numId="32">
     <w:abstractNumId w:val="17"/>
   </w:num>
-  <w:num w:numId="30">
-    <w:abstractNumId w:val="20"/>
-  </w:num>
-  <w:num w:numId="31">
-    <w:abstractNumId w:val="19"/>
-  </w:num>
-  <w:num w:numId="32">
+  <w:num w:numId="33">
     <w:abstractNumId w:val="16"/>
   </w:num>
 </w:numbering>
@@ -1759,6 +2328,7 @@
     <w:lsdException w:name="HTML Sample" w:semiHidden="1" w:unhideWhenUsed="1"/>
     <w:lsdException w:name="HTML Typewriter" w:semiHidden="1" w:unhideWhenUsed="1"/>
     <w:lsdException w:name="HTML Variable" w:semiHidden="1" w:unhideWhenUsed="1"/>
+    <w:lsdException w:name="Normal Table" w:semiHidden="1" w:unhideWhenUsed="1"/>
     <w:lsdException w:name="annotation subject" w:semiHidden="1" w:unhideWhenUsed="1"/>
     <w:lsdException w:name="No List" w:semiHidden="1" w:unhideWhenUsed="1"/>
     <w:lsdException w:name="Outline List 1" w:semiHidden="1" w:unhideWhenUsed="1"/>
@@ -1804,9 +2374,11 @@
     <w:lsdException w:name="Table Subtle 1" w:semiHidden="1" w:unhideWhenUsed="1"/>
     <w:lsdException w:name="Table Subtle 2" w:semiHidden="1" w:unhideWhenUsed="1"/>
     <w:lsdException w:name="Table Web 1" w:semiHidden="1" w:unhideWhenUsed="1"/>
+    <w:lsdException w:name="Table Web 2" w:semiHidden="1" w:unhideWhenUsed="1"/>
     <w:lsdException w:name="Table Web 3" w:semiHidden="1" w:unhideWhenUsed="1"/>
     <w:lsdException w:name="Balloon Text" w:semiHidden="1" w:unhideWhenUsed="1"/>
     <w:lsdException w:name="Table Grid" w:uiPriority="39"/>
+    <w:lsdException w:name="Table Theme" w:semiHidden="1" w:unhideWhenUsed="1"/>
     <w:lsdException w:name="Placeholder Text" w:semiHidden="1"/>
     <w:lsdException w:name="No Spacing" w:semiHidden="1" w:uiPriority="1" w:unhideWhenUsed="1" w:qFormat="1"/>
     <w:lsdException w:name="Light Shading" w:uiPriority="60"/>
@@ -2900,7 +3472,6 @@
     <w:name w:val="Hyperlink"/>
     <w:basedOn w:val="DefaultParagraphFont"/>
     <w:uiPriority w:val="99"/>
-    <w:semiHidden/>
     <w:unhideWhenUsed/>
     <w:rsid w:val="007833A7"/>
     <w:rPr>
@@ -2998,583 +3569,19 @@
       <w:contextualSpacing/>
     </w:pPr>
   </w:style>
+  <w:style w:type="character" w:styleId="Mention">
+    <w:name w:val="Mention"/>
+    <w:basedOn w:val="DefaultParagraphFont"/>
+    <w:uiPriority w:val="99"/>
+    <w:semiHidden/>
+    <w:unhideWhenUsed/>
+    <w:rsid w:val="0008601B"/>
+    <w:rPr>
+      <w:color w:val="2B579A"/>
+      <w:shd w:val="clear" w:color="auto" w:fill="E6E6E6"/>
+    </w:rPr>
+  </w:style>
 </w:styles>
-</file>
-
-<file path=word/glossary/document.xml><?xml version="1.0" encoding="utf-8"?>
-<w:glossaryDocument xmlns:wpc="http://schemas.microsoft.com/office/word/2010/wordprocessingCanvas" xmlns:cx="http://schemas.microsoft.com/office/drawing/2014/chartex" xmlns:cx1="http://schemas.microsoft.com/office/drawing/2015/9/8/chartex" xmlns:cx2="http://schemas.microsoft.com/office/drawing/2015/10/21/chartex" xmlns:cx3="http://schemas.microsoft.com/office/drawing/2016/5/9/chartex" xmlns:cx4="http://schemas.microsoft.com/office/drawing/2016/5/10/chartex" xmlns:cx5="http://schemas.microsoft.com/office/drawing/2016/5/11/chartex" xmlns:mc="http://schemas.openxmlformats.org/markup-compatibility/2006" xmlns:o="urn:schemas-microsoft-com:office:office" xmlns:r="http://schemas.openxmlformats.org/officeDocument/2006/relationships" xmlns:m="http://schemas.openxmlformats.org/officeDocument/2006/math" xmlns:v="urn:schemas-microsoft-com:vml" xmlns:wp14="http://schemas.microsoft.com/office/word/2010/wordprocessingDrawing" xmlns:wp="http://schemas.openxmlformats.org/drawingml/2006/wordprocessingDrawing" xmlns:w10="urn:schemas-microsoft-com:office:word" xmlns:w="http://schemas.openxmlformats.org/wordprocessingml/2006/main" xmlns:w14="http://schemas.microsoft.com/office/word/2010/wordml" xmlns:w15="http://schemas.microsoft.com/office/word/2012/wordml" xmlns:w16se="http://schemas.microsoft.com/office/word/2015/wordml/symex" xmlns:wpg="http://schemas.microsoft.com/office/word/2010/wordprocessingGroup" xmlns:wpi="http://schemas.microsoft.com/office/word/2010/wordprocessingInk" xmlns:wne="http://schemas.microsoft.com/office/word/2006/wordml" xmlns:wps="http://schemas.microsoft.com/office/word/2010/wordprocessingShape" mc:Ignorable="w14 w15 w16se wp14"/>
-</file>
-
-<file path=word/glossary/fontTable.xml><?xml version="1.0" encoding="utf-8"?>
-<w:fonts xmlns:mc="http://schemas.openxmlformats.org/markup-compatibility/2006" xmlns:r="http://schemas.openxmlformats.org/officeDocument/2006/relationships" xmlns:w="http://schemas.openxmlformats.org/wordprocessingml/2006/main" xmlns:w14="http://schemas.microsoft.com/office/word/2010/wordml" xmlns:w15="http://schemas.microsoft.com/office/word/2012/wordml" xmlns:w16se="http://schemas.microsoft.com/office/word/2015/wordml/symex" mc:Ignorable="w14 w15 w16se">
-  <w:font w:name="Symbol">
-    <w:panose1 w:val="05050102010706020507"/>
-    <w:charset w:val="02"/>
-    <w:family w:val="roman"/>
-    <w:pitch w:val="variable"/>
-    <w:sig w:usb0="00000000" w:usb1="10000000" w:usb2="00000000" w:usb3="00000000" w:csb0="80000000" w:csb1="00000000"/>
-  </w:font>
-  <w:font w:name="Times New Roman">
-    <w:panose1 w:val="02020603050405020304"/>
-    <w:charset w:val="00"/>
-    <w:family w:val="roman"/>
-    <w:pitch w:val="variable"/>
-    <w:sig w:usb0="E0002AEF" w:usb1="C0007841" w:usb2="00000009" w:usb3="00000000" w:csb0="000001FF" w:csb1="00000000"/>
-  </w:font>
-  <w:font w:name="Courier New">
-    <w:panose1 w:val="02070309020205020404"/>
-    <w:charset w:val="00"/>
-    <w:family w:val="modern"/>
-    <w:pitch w:val="fixed"/>
-    <w:sig w:usb0="E0002EFF" w:usb1="C0007843" w:usb2="00000009" w:usb3="00000000" w:csb0="000001FF" w:csb1="00000000"/>
-  </w:font>
-  <w:font w:name="Wingdings">
-    <w:panose1 w:val="05000000000000000000"/>
-    <w:charset w:val="02"/>
-    <w:family w:val="auto"/>
-    <w:pitch w:val="variable"/>
-    <w:sig w:usb0="00000000" w:usb1="10000000" w:usb2="00000000" w:usb3="00000000" w:csb0="80000000" w:csb1="00000000"/>
-  </w:font>
-  <w:font w:name="Calibri">
-    <w:panose1 w:val="020F0502020204030204"/>
-    <w:charset w:val="00"/>
-    <w:family w:val="swiss"/>
-    <w:pitch w:val="variable"/>
-    <w:sig w:usb0="E0002AFF" w:usb1="C000247B" w:usb2="00000009" w:usb3="00000000" w:csb0="000001FF" w:csb1="00000000"/>
-  </w:font>
-  <w:font w:name="宋体">
-    <w:altName w:val="SimSun"/>
-    <w:panose1 w:val="02010600030101010101"/>
-    <w:charset w:val="86"/>
-    <w:family w:val="auto"/>
-    <w:pitch w:val="variable"/>
-    <w:sig w:usb0="00000003" w:usb1="288F0000" w:usb2="00000016" w:usb3="00000000" w:csb0="00040001" w:csb1="00000000"/>
-  </w:font>
-  <w:font w:name="Arial">
-    <w:panose1 w:val="020B0604020202020204"/>
-    <w:charset w:val="00"/>
-    <w:family w:val="swiss"/>
-    <w:pitch w:val="variable"/>
-    <w:sig w:usb0="E0002AFF" w:usb1="C0007843" w:usb2="00000009" w:usb3="00000000" w:csb0="000001FF" w:csb1="00000000"/>
-  </w:font>
-  <w:font w:name="Calibri Light">
-    <w:panose1 w:val="020F0302020204030204"/>
-    <w:charset w:val="00"/>
-    <w:family w:val="swiss"/>
-    <w:pitch w:val="variable"/>
-    <w:sig w:usb0="E0002AFF" w:usb1="C000247B" w:usb2="00000009" w:usb3="00000000" w:csb0="000001FF" w:csb1="00000000"/>
-  </w:font>
-  <w:font w:name="Segoe UI">
-    <w:panose1 w:val="020B0502040204020203"/>
-    <w:charset w:val="00"/>
-    <w:family w:val="swiss"/>
-    <w:pitch w:val="variable"/>
-    <w:sig w:usb0="E4002EFF" w:usb1="C000E47F" w:usb2="00000009" w:usb3="00000000" w:csb0="000001FF" w:csb1="00000000"/>
-  </w:font>
-  <w:font w:name="Consolas">
-    <w:panose1 w:val="020B0609020204030204"/>
-    <w:charset w:val="00"/>
-    <w:family w:val="modern"/>
-    <w:pitch w:val="fixed"/>
-    <w:sig w:usb0="E00006FF" w:usb1="0000FCFF" w:usb2="00000001" w:usb3="00000000" w:csb0="0000019F" w:csb1="00000000"/>
-  </w:font>
-  <w:font w:name="等线">
-    <w:altName w:val="DengXian"/>
-    <w:panose1 w:val="02010600030101010101"/>
-    <w:charset w:val="86"/>
-    <w:family w:val="auto"/>
-    <w:pitch w:val="variable"/>
-    <w:sig w:usb0="A00002BF" w:usb1="38CF7CFA" w:usb2="00000016" w:usb3="00000000" w:csb0="0004000F" w:csb1="00000000"/>
-  </w:font>
-  <w:font w:name="等线 Light">
-    <w:panose1 w:val="02010600030101010101"/>
-    <w:charset w:val="86"/>
-    <w:family w:val="auto"/>
-    <w:pitch w:val="variable"/>
-    <w:sig w:usb0="A00002BF" w:usb1="38CF7CFA" w:usb2="00000016" w:usb3="00000000" w:csb0="0004000F" w:csb1="00000000"/>
-  </w:font>
-</w:fonts>
-</file>
-
-<file path=word/glossary/settings.xml><?xml version="1.0" encoding="utf-8"?>
-<w:settings xmlns:mc="http://schemas.openxmlformats.org/markup-compatibility/2006" xmlns:o="urn:schemas-microsoft-com:office:office" xmlns:r="http://schemas.openxmlformats.org/officeDocument/2006/relationships" xmlns:m="http://schemas.openxmlformats.org/officeDocument/2006/math" xmlns:v="urn:schemas-microsoft-com:vml" xmlns:w10="urn:schemas-microsoft-com:office:word" xmlns:w="http://schemas.openxmlformats.org/wordprocessingml/2006/main" xmlns:w14="http://schemas.microsoft.com/office/word/2010/wordml" xmlns:w15="http://schemas.microsoft.com/office/word/2012/wordml" xmlns:w16se="http://schemas.microsoft.com/office/word/2015/wordml/symex" xmlns:sl="http://schemas.openxmlformats.org/schemaLibrary/2006/main" mc:Ignorable="w14 w15 w16se">
-  <w:view w:val="normal"/>
-  <w:defaultTabStop w:val="720"/>
-  <w:characterSpacingControl w:val="doNotCompress"/>
-  <w:compat>
-    <w:useFELayout/>
-    <w:compatSetting w:name="compatibilityMode" w:uri="http://schemas.microsoft.com/office/word" w:val="15"/>
-    <w:compatSetting w:name="overrideTableStyleFontSizeAndJustification" w:uri="http://schemas.microsoft.com/office/word" w:val="1"/>
-    <w:compatSetting w:name="enableOpenTypeFeatures" w:uri="http://schemas.microsoft.com/office/word" w:val="1"/>
-    <w:compatSetting w:name="doNotFlipMirrorIndents" w:uri="http://schemas.microsoft.com/office/word" w:val="1"/>
-    <w:compatSetting w:name="differentiateMultirowTableHeaders" w:uri="http://schemas.microsoft.com/office/word" w:val="1"/>
-  </w:compat>
-  <w:rsids>
-    <w:rsidRoot w:val="00C91A3D"/>
-    <w:rsid w:val="00C91A3D"/>
-  </w:rsids>
-  <m:mathPr>
-    <m:mathFont m:val="Cambria Math"/>
-    <m:brkBin m:val="before"/>
-    <m:brkBinSub m:val="--"/>
-    <m:smallFrac m:val="0"/>
-    <m:dispDef/>
-    <m:lMargin m:val="0"/>
-    <m:rMargin m:val="0"/>
-    <m:defJc m:val="centerGroup"/>
-    <m:wrapIndent m:val="1440"/>
-    <m:intLim m:val="subSup"/>
-    <m:naryLim m:val="undOvr"/>
-  </m:mathPr>
-  <w:themeFontLang w:val="en-US" w:eastAsia="zh-CN"/>
-  <w:clrSchemeMapping w:bg1="light1" w:t1="dark1" w:bg2="light2" w:t2="dark2" w:accent1="accent1" w:accent2="accent2" w:accent3="accent3" w:accent4="accent4" w:accent5="accent5" w:accent6="accent6" w:hyperlink="hyperlink" w:followedHyperlink="followedHyperlink"/>
-  <w:decimalSymbol w:val="."/>
-  <w:listSeparator w:val=","/>
-  <w15:chartTrackingRefBased/>
-</w:settings>
-</file>
-
-<file path=word/glossary/styles.xml><?xml version="1.0" encoding="utf-8"?>
-<w:styles xmlns:mc="http://schemas.openxmlformats.org/markup-compatibility/2006" xmlns:r="http://schemas.openxmlformats.org/officeDocument/2006/relationships" xmlns:w="http://schemas.openxmlformats.org/wordprocessingml/2006/main" xmlns:w14="http://schemas.microsoft.com/office/word/2010/wordml" xmlns:w15="http://schemas.microsoft.com/office/word/2012/wordml" xmlns:w16se="http://schemas.microsoft.com/office/word/2015/wordml/symex" mc:Ignorable="w14 w15 w16se">
-  <w:docDefaults>
-    <w:rPrDefault>
-      <w:rPr>
-        <w:rFonts w:asciiTheme="minorHAnsi" w:eastAsiaTheme="minorEastAsia" w:hAnsiTheme="minorHAnsi" w:cstheme="minorBidi"/>
-        <w:sz w:val="22"/>
-        <w:szCs w:val="22"/>
-        <w:lang w:val="en-US" w:eastAsia="zh-CN" w:bidi="ar-SA"/>
-      </w:rPr>
-    </w:rPrDefault>
-    <w:pPrDefault>
-      <w:pPr>
-        <w:spacing w:after="160" w:line="259" w:lineRule="auto"/>
-      </w:pPr>
-    </w:pPrDefault>
-  </w:docDefaults>
-  <w:latentStyles w:defLockedState="0" w:defUIPriority="99" w:defSemiHidden="0" w:defUnhideWhenUsed="0" w:defQFormat="0" w:count="374">
-    <w:lsdException w:name="Normal" w:uiPriority="0" w:qFormat="1"/>
-    <w:lsdException w:name="heading 1" w:uiPriority="9" w:qFormat="1"/>
-    <w:lsdException w:name="heading 2" w:semiHidden="1" w:uiPriority="9" w:unhideWhenUsed="1" w:qFormat="1"/>
-    <w:lsdException w:name="heading 3" w:semiHidden="1" w:uiPriority="9" w:unhideWhenUsed="1" w:qFormat="1"/>
-    <w:lsdException w:name="heading 4" w:semiHidden="1" w:uiPriority="9" w:unhideWhenUsed="1" w:qFormat="1"/>
-    <w:lsdException w:name="heading 5" w:semiHidden="1" w:uiPriority="9" w:unhideWhenUsed="1" w:qFormat="1"/>
-    <w:lsdException w:name="heading 6" w:semiHidden="1" w:uiPriority="9" w:unhideWhenUsed="1" w:qFormat="1"/>
-    <w:lsdException w:name="heading 7" w:semiHidden="1" w:uiPriority="9" w:unhideWhenUsed="1" w:qFormat="1"/>
-    <w:lsdException w:name="heading 8" w:semiHidden="1" w:uiPriority="9" w:unhideWhenUsed="1" w:qFormat="1"/>
-    <w:lsdException w:name="heading 9" w:semiHidden="1" w:uiPriority="9" w:unhideWhenUsed="1" w:qFormat="1"/>
-    <w:lsdException w:name="index 1" w:semiHidden="1" w:unhideWhenUsed="1"/>
-    <w:lsdException w:name="index 2" w:semiHidden="1" w:unhideWhenUsed="1"/>
-    <w:lsdException w:name="index 3" w:semiHidden="1" w:unhideWhenUsed="1"/>
-    <w:lsdException w:name="index 4" w:semiHidden="1" w:unhideWhenUsed="1"/>
-    <w:lsdException w:name="index 5" w:semiHidden="1" w:unhideWhenUsed="1"/>
-    <w:lsdException w:name="index 6" w:semiHidden="1" w:unhideWhenUsed="1"/>
-    <w:lsdException w:name="index 7" w:semiHidden="1" w:unhideWhenUsed="1"/>
-    <w:lsdException w:name="index 8" w:semiHidden="1" w:unhideWhenUsed="1"/>
-    <w:lsdException w:name="index 9" w:semiHidden="1" w:unhideWhenUsed="1"/>
-    <w:lsdException w:name="toc 1" w:semiHidden="1" w:uiPriority="39" w:unhideWhenUsed="1"/>
-    <w:lsdException w:name="toc 2" w:semiHidden="1" w:uiPriority="39" w:unhideWhenUsed="1"/>
-    <w:lsdException w:name="toc 3" w:semiHidden="1" w:uiPriority="39" w:unhideWhenUsed="1"/>
-    <w:lsdException w:name="toc 4" w:semiHidden="1" w:uiPriority="39" w:unhideWhenUsed="1"/>
-    <w:lsdException w:name="toc 5" w:semiHidden="1" w:uiPriority="39" w:unhideWhenUsed="1"/>
-    <w:lsdException w:name="toc 6" w:semiHidden="1" w:uiPriority="39" w:unhideWhenUsed="1"/>
-    <w:lsdException w:name="toc 7" w:semiHidden="1" w:uiPriority="39" w:unhideWhenUsed="1"/>
-    <w:lsdException w:name="toc 8" w:semiHidden="1" w:uiPriority="39" w:unhideWhenUsed="1"/>
-    <w:lsdException w:name="toc 9" w:semiHidden="1" w:uiPriority="39" w:unhideWhenUsed="1"/>
-    <w:lsdException w:name="Normal Indent" w:semiHidden="1" w:unhideWhenUsed="1"/>
-    <w:lsdException w:name="footnote text" w:semiHidden="1" w:unhideWhenUsed="1"/>
-    <w:lsdException w:name="annotation text" w:semiHidden="1" w:unhideWhenUsed="1"/>
-    <w:lsdException w:name="header" w:semiHidden="1" w:unhideWhenUsed="1"/>
-    <w:lsdException w:name="footer" w:semiHidden="1" w:unhideWhenUsed="1"/>
-    <w:lsdException w:name="index heading" w:semiHidden="1" w:unhideWhenUsed="1"/>
-    <w:lsdException w:name="caption" w:semiHidden="1" w:uiPriority="35" w:unhideWhenUsed="1" w:qFormat="1"/>
-    <w:lsdException w:name="table of figures" w:semiHidden="1" w:unhideWhenUsed="1"/>
-    <w:lsdException w:name="envelope address" w:semiHidden="1" w:unhideWhenUsed="1"/>
-    <w:lsdException w:name="envelope return" w:semiHidden="1" w:unhideWhenUsed="1"/>
-    <w:lsdException w:name="footnote reference" w:semiHidden="1" w:unhideWhenUsed="1"/>
-    <w:lsdException w:name="annotation reference" w:semiHidden="1" w:unhideWhenUsed="1"/>
-    <w:lsdException w:name="line number" w:semiHidden="1" w:unhideWhenUsed="1"/>
-    <w:lsdException w:name="page number" w:semiHidden="1" w:unhideWhenUsed="1"/>
-    <w:lsdException w:name="endnote reference" w:semiHidden="1" w:unhideWhenUsed="1"/>
-    <w:lsdException w:name="endnote text" w:semiHidden="1" w:unhideWhenUsed="1"/>
-    <w:lsdException w:name="table of authorities" w:semiHidden="1" w:unhideWhenUsed="1"/>
-    <w:lsdException w:name="macro" w:semiHidden="1" w:unhideWhenUsed="1"/>
-    <w:lsdException w:name="toa heading" w:semiHidden="1" w:unhideWhenUsed="1"/>
-    <w:lsdException w:name="List" w:semiHidden="1" w:unhideWhenUsed="1"/>
-    <w:lsdException w:name="List Bullet" w:semiHidden="1" w:unhideWhenUsed="1"/>
-    <w:lsdException w:name="List Number" w:semiHidden="1" w:unhideWhenUsed="1"/>
-    <w:lsdException w:name="List 2" w:semiHidden="1" w:unhideWhenUsed="1"/>
-    <w:lsdException w:name="List 3" w:semiHidden="1" w:unhideWhenUsed="1"/>
-    <w:lsdException w:name="List 4" w:semiHidden="1" w:unhideWhenUsed="1"/>
-    <w:lsdException w:name="List 5" w:semiHidden="1" w:unhideWhenUsed="1"/>
-    <w:lsdException w:name="List Bullet 2" w:semiHidden="1" w:unhideWhenUsed="1"/>
-    <w:lsdException w:name="List Bullet 3" w:semiHidden="1" w:unhideWhenUsed="1"/>
-    <w:lsdException w:name="List Bullet 4" w:semiHidden="1" w:unhideWhenUsed="1"/>
-    <w:lsdException w:name="List Bullet 5" w:semiHidden="1" w:unhideWhenUsed="1"/>
-    <w:lsdException w:name="List Number 2" w:semiHidden="1" w:unhideWhenUsed="1"/>
-    <w:lsdException w:name="List Number 3" w:semiHidden="1" w:unhideWhenUsed="1"/>
-    <w:lsdException w:name="List Number 4" w:semiHidden="1" w:unhideWhenUsed="1"/>
-    <w:lsdException w:name="List Number 5" w:semiHidden="1" w:unhideWhenUsed="1"/>
-    <w:lsdException w:name="Title" w:uiPriority="10" w:qFormat="1"/>
-    <w:lsdException w:name="Closing" w:semiHidden="1" w:unhideWhenUsed="1"/>
-    <w:lsdException w:name="Signature" w:semiHidden="1" w:unhideWhenUsed="1"/>
-    <w:lsdException w:name="Default Paragraph Font" w:semiHidden="1" w:uiPriority="1" w:unhideWhenUsed="1"/>
-    <w:lsdException w:name="Body Text" w:semiHidden="1" w:unhideWhenUsed="1"/>
-    <w:lsdException w:name="Body Text Indent" w:semiHidden="1" w:unhideWhenUsed="1"/>
-    <w:lsdException w:name="List Continue" w:semiHidden="1" w:unhideWhenUsed="1"/>
-    <w:lsdException w:name="List Continue 2" w:semiHidden="1" w:unhideWhenUsed="1"/>
-    <w:lsdException w:name="List Continue 3" w:semiHidden="1" w:unhideWhenUsed="1"/>
-    <w:lsdException w:name="List Continue 4" w:semiHidden="1" w:unhideWhenUsed="1"/>
-    <w:lsdException w:name="List Continue 5" w:semiHidden="1" w:unhideWhenUsed="1"/>
-    <w:lsdException w:name="Message Header" w:semiHidden="1" w:unhideWhenUsed="1"/>
-    <w:lsdException w:name="Subtitle" w:uiPriority="11" w:qFormat="1"/>
-    <w:lsdException w:name="Salutation" w:semiHidden="1" w:unhideWhenUsed="1"/>
-    <w:lsdException w:name="Date" w:semiHidden="1" w:unhideWhenUsed="1"/>
-    <w:lsdException w:name="Body Text First Indent" w:semiHidden="1" w:unhideWhenUsed="1"/>
-    <w:lsdException w:name="Body Text First Indent 2" w:semiHidden="1" w:unhideWhenUsed="1"/>
-    <w:lsdException w:name="Note Heading" w:semiHidden="1" w:unhideWhenUsed="1"/>
-    <w:lsdException w:name="Body Text 2" w:semiHidden="1" w:unhideWhenUsed="1"/>
-    <w:lsdException w:name="Body Text 3" w:semiHidden="1" w:unhideWhenUsed="1"/>
-    <w:lsdException w:name="Body Text Indent 2" w:semiHidden="1" w:unhideWhenUsed="1"/>
-    <w:lsdException w:name="Body Text Indent 3" w:semiHidden="1" w:unhideWhenUsed="1"/>
-    <w:lsdException w:name="Block Text" w:semiHidden="1" w:unhideWhenUsed="1"/>
-    <w:lsdException w:name="Hyperlink" w:semiHidden="1" w:unhideWhenUsed="1"/>
-    <w:lsdException w:name="FollowedHyperlink" w:semiHidden="1" w:unhideWhenUsed="1"/>
-    <w:lsdException w:name="Strong" w:uiPriority="22" w:qFormat="1"/>
-    <w:lsdException w:name="Emphasis" w:uiPriority="20" w:qFormat="1"/>
-    <w:lsdException w:name="Document Map" w:semiHidden="1" w:unhideWhenUsed="1"/>
-    <w:lsdException w:name="Plain Text" w:semiHidden="1" w:unhideWhenUsed="1"/>
-    <w:lsdException w:name="E-mail Signature" w:semiHidden="1" w:unhideWhenUsed="1"/>
-    <w:lsdException w:name="HTML Top of Form" w:semiHidden="1" w:unhideWhenUsed="1"/>
-    <w:lsdException w:name="HTML Bottom of Form" w:semiHidden="1" w:unhideWhenUsed="1"/>
-    <w:lsdException w:name="Normal (Web)" w:semiHidden="1" w:unhideWhenUsed="1"/>
-    <w:lsdException w:name="HTML Acronym" w:semiHidden="1" w:unhideWhenUsed="1"/>
-    <w:lsdException w:name="HTML Address" w:semiHidden="1" w:unhideWhenUsed="1"/>
-    <w:lsdException w:name="HTML Cite" w:semiHidden="1" w:unhideWhenUsed="1"/>
-    <w:lsdException w:name="HTML Code" w:semiHidden="1" w:unhideWhenUsed="1"/>
-    <w:lsdException w:name="HTML Definition" w:semiHidden="1" w:unhideWhenUsed="1"/>
-    <w:lsdException w:name="HTML Keyboard" w:semiHidden="1" w:unhideWhenUsed="1"/>
-    <w:lsdException w:name="HTML Preformatted" w:semiHidden="1" w:unhideWhenUsed="1"/>
-    <w:lsdException w:name="HTML Sample" w:semiHidden="1" w:unhideWhenUsed="1"/>
-    <w:lsdException w:name="HTML Typewriter" w:semiHidden="1" w:unhideWhenUsed="1"/>
-    <w:lsdException w:name="HTML Variable" w:semiHidden="1" w:unhideWhenUsed="1"/>
-    <w:lsdException w:name="Normal Table" w:semiHidden="1" w:unhideWhenUsed="1"/>
-    <w:lsdException w:name="annotation subject" w:semiHidden="1" w:unhideWhenUsed="1"/>
-    <w:lsdException w:name="No List" w:semiHidden="1" w:unhideWhenUsed="1"/>
-    <w:lsdException w:name="Outline List 1" w:semiHidden="1" w:unhideWhenUsed="1"/>
-    <w:lsdException w:name="Outline List 2" w:semiHidden="1" w:unhideWhenUsed="1"/>
-    <w:lsdException w:name="Outline List 3" w:semiHidden="1" w:unhideWhenUsed="1"/>
-    <w:lsdException w:name="Table Simple 1" w:semiHidden="1" w:unhideWhenUsed="1"/>
-    <w:lsdException w:name="Table Simple 2" w:semiHidden="1" w:unhideWhenUsed="1"/>
-    <w:lsdException w:name="Table Simple 3" w:semiHidden="1" w:unhideWhenUsed="1"/>
-    <w:lsdException w:name="Table Classic 1" w:semiHidden="1" w:unhideWhenUsed="1"/>
-    <w:lsdException w:name="Table Classic 2" w:semiHidden="1" w:unhideWhenUsed="1"/>
-    <w:lsdException w:name="Table Classic 3" w:semiHidden="1" w:unhideWhenUsed="1"/>
-    <w:lsdException w:name="Table Classic 4" w:semiHidden="1" w:unhideWhenUsed="1"/>
-    <w:lsdException w:name="Table Colorful 1" w:semiHidden="1" w:unhideWhenUsed="1"/>
-    <w:lsdException w:name="Table Colorful 2" w:semiHidden="1" w:unhideWhenUsed="1"/>
-    <w:lsdException w:name="Table Colorful 3" w:semiHidden="1" w:unhideWhenUsed="1"/>
-    <w:lsdException w:name="Table Columns 1" w:semiHidden="1" w:unhideWhenUsed="1"/>
-    <w:lsdException w:name="Table Columns 2" w:semiHidden="1" w:unhideWhenUsed="1"/>
-    <w:lsdException w:name="Table Columns 3" w:semiHidden="1" w:unhideWhenUsed="1"/>
-    <w:lsdException w:name="Table Columns 4" w:semiHidden="1" w:unhideWhenUsed="1"/>
-    <w:lsdException w:name="Table Columns 5" w:semiHidden="1" w:unhideWhenUsed="1"/>
-    <w:lsdException w:name="Table Grid 1" w:semiHidden="1" w:unhideWhenUsed="1"/>
-    <w:lsdException w:name="Table Grid 2" w:semiHidden="1" w:unhideWhenUsed="1"/>
-    <w:lsdException w:name="Table Grid 3" w:semiHidden="1" w:unhideWhenUsed="1"/>
-    <w:lsdException w:name="Table Grid 4" w:semiHidden="1" w:unhideWhenUsed="1"/>
-    <w:lsdException w:name="Table Grid 5" w:semiHidden="1" w:unhideWhenUsed="1"/>
-    <w:lsdException w:name="Table Grid 6" w:semiHidden="1" w:unhideWhenUsed="1"/>
-    <w:lsdException w:name="Table Grid 7" w:semiHidden="1" w:unhideWhenUsed="1"/>
-    <w:lsdException w:name="Table Grid 8" w:semiHidden="1" w:unhideWhenUsed="1"/>
-    <w:lsdException w:name="Table List 1" w:semiHidden="1" w:unhideWhenUsed="1"/>
-    <w:lsdException w:name="Table List 2" w:semiHidden="1" w:unhideWhenUsed="1"/>
-    <w:lsdException w:name="Table List 3" w:semiHidden="1" w:unhideWhenUsed="1"/>
-    <w:lsdException w:name="Table List 4" w:semiHidden="1" w:unhideWhenUsed="1"/>
-    <w:lsdException w:name="Table List 5" w:semiHidden="1" w:unhideWhenUsed="1"/>
-    <w:lsdException w:name="Table List 6" w:semiHidden="1" w:unhideWhenUsed="1"/>
-    <w:lsdException w:name="Table List 7" w:semiHidden="1" w:unhideWhenUsed="1"/>
-    <w:lsdException w:name="Table List 8" w:semiHidden="1" w:unhideWhenUsed="1"/>
-    <w:lsdException w:name="Table 3D effects 1" w:semiHidden="1" w:unhideWhenUsed="1"/>
-    <w:lsdException w:name="Table 3D effects 2" w:semiHidden="1" w:unhideWhenUsed="1"/>
-    <w:lsdException w:name="Table 3D effects 3" w:semiHidden="1" w:unhideWhenUsed="1"/>
-    <w:lsdException w:name="Table Contemporary" w:semiHidden="1" w:unhideWhenUsed="1"/>
-    <w:lsdException w:name="Table Elegant" w:semiHidden="1" w:unhideWhenUsed="1"/>
-    <w:lsdException w:name="Table Professional" w:semiHidden="1" w:unhideWhenUsed="1"/>
-    <w:lsdException w:name="Table Subtle 1" w:semiHidden="1" w:unhideWhenUsed="1"/>
-    <w:lsdException w:name="Table Subtle 2" w:semiHidden="1" w:unhideWhenUsed="1"/>
-    <w:lsdException w:name="Table Web 1" w:semiHidden="1" w:unhideWhenUsed="1"/>
-    <w:lsdException w:name="Table Web 2" w:semiHidden="1" w:unhideWhenUsed="1"/>
-    <w:lsdException w:name="Table Web 3" w:semiHidden="1" w:unhideWhenUsed="1"/>
-    <w:lsdException w:name="Balloon Text" w:semiHidden="1" w:unhideWhenUsed="1"/>
-    <w:lsdException w:name="Table Grid" w:uiPriority="39"/>
-    <w:lsdException w:name="Table Theme" w:semiHidden="1" w:unhideWhenUsed="1"/>
-    <w:lsdException w:name="Placeholder Text" w:semiHidden="1"/>
-    <w:lsdException w:name="No Spacing" w:uiPriority="1" w:qFormat="1"/>
-    <w:lsdException w:name="Light Shading" w:uiPriority="60"/>
-    <w:lsdException w:name="Light List" w:uiPriority="61"/>
-    <w:lsdException w:name="Light Grid" w:uiPriority="62"/>
-    <w:lsdException w:name="Medium Shading 1" w:uiPriority="63"/>
-    <w:lsdException w:name="Medium Shading 2" w:uiPriority="64"/>
-    <w:lsdException w:name="Medium List 1" w:uiPriority="65"/>
-    <w:lsdException w:name="Medium List 2" w:uiPriority="66"/>
-    <w:lsdException w:name="Medium Grid 1" w:uiPriority="67"/>
-    <w:lsdException w:name="Medium Grid 2" w:uiPriority="68"/>
-    <w:lsdException w:name="Medium Grid 3" w:uiPriority="69"/>
-    <w:lsdException w:name="Dark List" w:uiPriority="70"/>
-    <w:lsdException w:name="Colorful Shading" w:uiPriority="71"/>
-    <w:lsdException w:name="Colorful List" w:uiPriority="72"/>
-    <w:lsdException w:name="Colorful Grid" w:uiPriority="73"/>
-    <w:lsdException w:name="Light Shading Accent 1" w:uiPriority="60"/>
-    <w:lsdException w:name="Light List Accent 1" w:uiPriority="61"/>
-    <w:lsdException w:name="Light Grid Accent 1" w:uiPriority="62"/>
-    <w:lsdException w:name="Medium Shading 1 Accent 1" w:uiPriority="63"/>
-    <w:lsdException w:name="Medium Shading 2 Accent 1" w:uiPriority="64"/>
-    <w:lsdException w:name="Medium List 1 Accent 1" w:uiPriority="65"/>
-    <w:lsdException w:name="Revision" w:semiHidden="1"/>
-    <w:lsdException w:name="List Paragraph" w:uiPriority="34" w:qFormat="1"/>
-    <w:lsdException w:name="Quote" w:uiPriority="29" w:qFormat="1"/>
-    <w:lsdException w:name="Intense Quote" w:uiPriority="30" w:qFormat="1"/>
-    <w:lsdException w:name="Medium List 2 Accent 1" w:uiPriority="66"/>
-    <w:lsdException w:name="Medium Grid 1 Accent 1" w:uiPriority="67"/>
-    <w:lsdException w:name="Medium Grid 2 Accent 1" w:uiPriority="68"/>
-    <w:lsdException w:name="Medium Grid 3 Accent 1" w:uiPriority="69"/>
-    <w:lsdException w:name="Dark List Accent 1" w:uiPriority="70"/>
-    <w:lsdException w:name="Colorful Shading Accent 1" w:uiPriority="71"/>
-    <w:lsdException w:name="Colorful List Accent 1" w:uiPriority="72"/>
-    <w:lsdException w:name="Colorful Grid Accent 1" w:uiPriority="73"/>
-    <w:lsdException w:name="Light Shading Accent 2" w:uiPriority="60"/>
-    <w:lsdException w:name="Light List Accent 2" w:uiPriority="61"/>
-    <w:lsdException w:name="Light Grid Accent 2" w:uiPriority="62"/>
-    <w:lsdException w:name="Medium Shading 1 Accent 2" w:uiPriority="63"/>
-    <w:lsdException w:name="Medium Shading 2 Accent 2" w:uiPriority="64"/>
-    <w:lsdException w:name="Medium List 1 Accent 2" w:uiPriority="65"/>
-    <w:lsdException w:name="Medium List 2 Accent 2" w:uiPriority="66"/>
-    <w:lsdException w:name="Medium Grid 1 Accent 2" w:uiPriority="67"/>
-    <w:lsdException w:name="Medium Grid 2 Accent 2" w:uiPriority="68"/>
-    <w:lsdException w:name="Medium Grid 3 Accent 2" w:uiPriority="69"/>
-    <w:lsdException w:name="Dark List Accent 2" w:uiPriority="70"/>
-    <w:lsdException w:name="Colorful Shading Accent 2" w:uiPriority="71"/>
-    <w:lsdException w:name="Colorful List Accent 2" w:uiPriority="72"/>
-    <w:lsdException w:name="Colorful Grid Accent 2" w:uiPriority="73"/>
-    <w:lsdException w:name="Light Shading Accent 3" w:uiPriority="60"/>
-    <w:lsdException w:name="Light List Accent 3" w:uiPriority="61"/>
-    <w:lsdException w:name="Light Grid Accent 3" w:uiPriority="62"/>
-    <w:lsdException w:name="Medium Shading 1 Accent 3" w:uiPriority="63"/>
-    <w:lsdException w:name="Medium Shading 2 Accent 3" w:uiPriority="64"/>
-    <w:lsdException w:name="Medium List 1 Accent 3" w:uiPriority="65"/>
-    <w:lsdException w:name="Medium List 2 Accent 3" w:uiPriority="66"/>
-    <w:lsdException w:name="Medium Grid 1 Accent 3" w:uiPriority="67"/>
-    <w:lsdException w:name="Medium Grid 2 Accent 3" w:uiPriority="68"/>
-    <w:lsdException w:name="Medium Grid 3 Accent 3" w:uiPriority="69"/>
-    <w:lsdException w:name="Dark List Accent 3" w:uiPriority="70"/>
-    <w:lsdException w:name="Colorful Shading Accent 3" w:uiPriority="71"/>
-    <w:lsdException w:name="Colorful List Accent 3" w:uiPriority="72"/>
-    <w:lsdException w:name="Colorful Grid Accent 3" w:uiPriority="73"/>
-    <w:lsdException w:name="Light Shading Accent 4" w:uiPriority="60"/>
-    <w:lsdException w:name="Light List Accent 4" w:uiPriority="61"/>
-    <w:lsdException w:name="Light Grid Accent 4" w:uiPriority="62"/>
-    <w:lsdException w:name="Medium Shading 1 Accent 4" w:uiPriority="63"/>
-    <w:lsdException w:name="Medium Shading 2 Accent 4" w:uiPriority="64"/>
-    <w:lsdException w:name="Medium List 1 Accent 4" w:uiPriority="65"/>
-    <w:lsdException w:name="Medium List 2 Accent 4" w:uiPriority="66"/>
-    <w:lsdException w:name="Medium Grid 1 Accent 4" w:uiPriority="67"/>
-    <w:lsdException w:name="Medium Grid 2 Accent 4" w:uiPriority="68"/>
-    <w:lsdException w:name="Medium Grid 3 Accent 4" w:uiPriority="69"/>
-    <w:lsdException w:name="Dark List Accent 4" w:uiPriority="70"/>
-    <w:lsdException w:name="Colorful Shading Accent 4" w:uiPriority="71"/>
-    <w:lsdException w:name="Colorful List Accent 4" w:uiPriority="72"/>
-    <w:lsdException w:name="Colorful Grid Accent 4" w:uiPriority="73"/>
-    <w:lsdException w:name="Light Shading Accent 5" w:uiPriority="60"/>
-    <w:lsdException w:name="Light List Accent 5" w:uiPriority="61"/>
-    <w:lsdException w:name="Light Grid Accent 5" w:uiPriority="62"/>
-    <w:lsdException w:name="Medium Shading 1 Accent 5" w:uiPriority="63"/>
-    <w:lsdException w:name="Medium Shading 2 Accent 5" w:uiPriority="64"/>
-    <w:lsdException w:name="Medium List 1 Accent 5" w:uiPriority="65"/>
-    <w:lsdException w:name="Medium List 2 Accent 5" w:uiPriority="66"/>
-    <w:lsdException w:name="Medium Grid 1 Accent 5" w:uiPriority="67"/>
-    <w:lsdException w:name="Medium Grid 2 Accent 5" w:uiPriority="68"/>
-    <w:lsdException w:name="Medium Grid 3 Accent 5" w:uiPriority="69"/>
-    <w:lsdException w:name="Dark List Accent 5" w:uiPriority="70"/>
-    <w:lsdException w:name="Colorful Shading Accent 5" w:uiPriority="71"/>
-    <w:lsdException w:name="Colorful List Accent 5" w:uiPriority="72"/>
-    <w:lsdException w:name="Colorful Grid Accent 5" w:uiPriority="73"/>
-    <w:lsdException w:name="Light Shading Accent 6" w:uiPriority="60"/>
-    <w:lsdException w:name="Light List Accent 6" w:uiPriority="61"/>
-    <w:lsdException w:name="Light Grid Accent 6" w:uiPriority="62"/>
-    <w:lsdException w:name="Medium Shading 1 Accent 6" w:uiPriority="63"/>
-    <w:lsdException w:name="Medium Shading 2 Accent 6" w:uiPriority="64"/>
-    <w:lsdException w:name="Medium List 1 Accent 6" w:uiPriority="65"/>
-    <w:lsdException w:name="Medium List 2 Accent 6" w:uiPriority="66"/>
-    <w:lsdException w:name="Medium Grid 1 Accent 6" w:uiPriority="67"/>
-    <w:lsdException w:name="Medium Grid 2 Accent 6" w:uiPriority="68"/>
-    <w:lsdException w:name="Medium Grid 3 Accent 6" w:uiPriority="69"/>
-    <w:lsdException w:name="Dark List Accent 6" w:uiPriority="70"/>
-    <w:lsdException w:name="Colorful Shading Accent 6" w:uiPriority="71"/>
-    <w:lsdException w:name="Colorful List Accent 6" w:uiPriority="72"/>
-    <w:lsdException w:name="Colorful Grid Accent 6" w:uiPriority="73"/>
-    <w:lsdException w:name="Subtle Emphasis" w:uiPriority="19" w:qFormat="1"/>
-    <w:lsdException w:name="Intense Emphasis" w:uiPriority="21" w:qFormat="1"/>
-    <w:lsdException w:name="Subtle Reference" w:uiPriority="31" w:qFormat="1"/>
-    <w:lsdException w:name="Intense Reference" w:uiPriority="32" w:qFormat="1"/>
-    <w:lsdException w:name="Book Title" w:uiPriority="33" w:qFormat="1"/>
-    <w:lsdException w:name="Bibliography" w:semiHidden="1" w:uiPriority="37" w:unhideWhenUsed="1"/>
-    <w:lsdException w:name="TOC Heading" w:semiHidden="1" w:uiPriority="39" w:unhideWhenUsed="1" w:qFormat="1"/>
-    <w:lsdException w:name="Plain Table 1" w:uiPriority="41"/>
-    <w:lsdException w:name="Plain Table 2" w:uiPriority="42"/>
-    <w:lsdException w:name="Plain Table 3" w:uiPriority="43"/>
-    <w:lsdException w:name="Plain Table 4" w:uiPriority="44"/>
-    <w:lsdException w:name="Plain Table 5" w:uiPriority="45"/>
-    <w:lsdException w:name="Grid Table Light" w:uiPriority="40"/>
-    <w:lsdException w:name="Grid Table 1 Light" w:uiPriority="46"/>
-    <w:lsdException w:name="Grid Table 2" w:uiPriority="47"/>
-    <w:lsdException w:name="Grid Table 3" w:uiPriority="48"/>
-    <w:lsdException w:name="Grid Table 4" w:uiPriority="49"/>
-    <w:lsdException w:name="Grid Table 5 Dark" w:uiPriority="50"/>
-    <w:lsdException w:name="Grid Table 6 Colorful" w:uiPriority="51"/>
-    <w:lsdException w:name="Grid Table 7 Colorful" w:uiPriority="52"/>
-    <w:lsdException w:name="Grid Table 1 Light Accent 1" w:uiPriority="46"/>
-    <w:lsdException w:name="Grid Table 2 Accent 1" w:uiPriority="47"/>
-    <w:lsdException w:name="Grid Table 3 Accent 1" w:uiPriority="48"/>
-    <w:lsdException w:name="Grid Table 4 Accent 1" w:uiPriority="49"/>
-    <w:lsdException w:name="Grid Table 5 Dark Accent 1" w:uiPriority="50"/>
-    <w:lsdException w:name="Grid Table 6 Colorful Accent 1" w:uiPriority="51"/>
-    <w:lsdException w:name="Grid Table 7 Colorful Accent 1" w:uiPriority="52"/>
-    <w:lsdException w:name="Grid Table 1 Light Accent 2" w:uiPriority="46"/>
-    <w:lsdException w:name="Grid Table 2 Accent 2" w:uiPriority="47"/>
-    <w:lsdException w:name="Grid Table 3 Accent 2" w:uiPriority="48"/>
-    <w:lsdException w:name="Grid Table 4 Accent 2" w:uiPriority="49"/>
-    <w:lsdException w:name="Grid Table 5 Dark Accent 2" w:uiPriority="50"/>
-    <w:lsdException w:name="Grid Table 6 Colorful Accent 2" w:uiPriority="51"/>
-    <w:lsdException w:name="Grid Table 7 Colorful Accent 2" w:uiPriority="52"/>
-    <w:lsdException w:name="Grid Table 1 Light Accent 3" w:uiPriority="46"/>
-    <w:lsdException w:name="Grid Table 2 Accent 3" w:uiPriority="47"/>
-    <w:lsdException w:name="Grid Table 3 Accent 3" w:uiPriority="48"/>
-    <w:lsdException w:name="Grid Table 4 Accent 3" w:uiPriority="49"/>
-    <w:lsdException w:name="Grid Table 5 Dark Accent 3" w:uiPriority="50"/>
-    <w:lsdException w:name="Grid Table 6 Colorful Accent 3" w:uiPriority="51"/>
-    <w:lsdException w:name="Grid Table 7 Colorful Accent 3" w:uiPriority="52"/>
-    <w:lsdException w:name="Grid Table 1 Light Accent 4" w:uiPriority="46"/>
-    <w:lsdException w:name="Grid Table 2 Accent 4" w:uiPriority="47"/>
-    <w:lsdException w:name="Grid Table 3 Accent 4" w:uiPriority="48"/>
-    <w:lsdException w:name="Grid Table 4 Accent 4" w:uiPriority="49"/>
-    <w:lsdException w:name="Grid Table 5 Dark Accent 4" w:uiPriority="50"/>
-    <w:lsdException w:name="Grid Table 6 Colorful Accent 4" w:uiPriority="51"/>
-    <w:lsdException w:name="Grid Table 7 Colorful Accent 4" w:uiPriority="52"/>
-    <w:lsdException w:name="Grid Table 1 Light Accent 5" w:uiPriority="46"/>
-    <w:lsdException w:name="Grid Table 2 Accent 5" w:uiPriority="47"/>
-    <w:lsdException w:name="Grid Table 3 Accent 5" w:uiPriority="48"/>
-    <w:lsdException w:name="Grid Table 4 Accent 5" w:uiPriority="49"/>
-    <w:lsdException w:name="Grid Table 5 Dark Accent 5" w:uiPriority="50"/>
-    <w:lsdException w:name="Grid Table 6 Colorful Accent 5" w:uiPriority="51"/>
-    <w:lsdException w:name="Grid Table 7 Colorful Accent 5" w:uiPriority="52"/>
-    <w:lsdException w:name="Grid Table 1 Light Accent 6" w:uiPriority="46"/>
-    <w:lsdException w:name="Grid Table 2 Accent 6" w:uiPriority="47"/>
-    <w:lsdException w:name="Grid Table 3 Accent 6" w:uiPriority="48"/>
-    <w:lsdException w:name="Grid Table 4 Accent 6" w:uiPriority="49"/>
-    <w:lsdException w:name="Grid Table 5 Dark Accent 6" w:uiPriority="50"/>
-    <w:lsdException w:name="Grid Table 6 Colorful Accent 6" w:uiPriority="51"/>
-    <w:lsdException w:name="Grid Table 7 Colorful Accent 6" w:uiPriority="52"/>
-    <w:lsdException w:name="List Table 1 Light" w:uiPriority="46"/>
-    <w:lsdException w:name="List Table 2" w:uiPriority="47"/>
-    <w:lsdException w:name="List Table 3" w:uiPriority="48"/>
-    <w:lsdException w:name="List Table 4" w:uiPriority="49"/>
-    <w:lsdException w:name="List Table 5 Dark" w:uiPriority="50"/>
-    <w:lsdException w:name="List Table 6 Colorful" w:uiPriority="51"/>
-    <w:lsdException w:name="List Table 7 Colorful" w:uiPriority="52"/>
-    <w:lsdException w:name="List Table 1 Light Accent 1" w:uiPriority="46"/>
-    <w:lsdException w:name="List Table 2 Accent 1" w:uiPriority="47"/>
-    <w:lsdException w:name="List Table 3 Accent 1" w:uiPriority="48"/>
-    <w:lsdException w:name="List Table 4 Accent 1" w:uiPriority="49"/>
-    <w:lsdException w:name="List Table 5 Dark Accent 1" w:uiPriority="50"/>
-    <w:lsdException w:name="List Table 6 Colorful Accent 1" w:uiPriority="51"/>
-    <w:lsdException w:name="List Table 7 Colorful Accent 1" w:uiPriority="52"/>
-    <w:lsdException w:name="List Table 1 Light Accent 2" w:uiPriority="46"/>
-    <w:lsdException w:name="List Table 2 Accent 2" w:uiPriority="47"/>
-    <w:lsdException w:name="List Table 3 Accent 2" w:uiPriority="48"/>
-    <w:lsdException w:name="List Table 4 Accent 2" w:uiPriority="49"/>
-    <w:lsdException w:name="List Table 5 Dark Accent 2" w:uiPriority="50"/>
-    <w:lsdException w:name="List Table 6 Colorful Accent 2" w:uiPriority="51"/>
-    <w:lsdException w:name="List Table 7 Colorful Accent 2" w:uiPriority="52"/>
-    <w:lsdException w:name="List Table 1 Light Accent 3" w:uiPriority="46"/>
-    <w:lsdException w:name="List Table 2 Accent 3" w:uiPriority="47"/>
-    <w:lsdException w:name="List Table 3 Accent 3" w:uiPriority="48"/>
-    <w:lsdException w:name="List Table 4 Accent 3" w:uiPriority="49"/>
-    <w:lsdException w:name="List Table 5 Dark Accent 3" w:uiPriority="50"/>
-    <w:lsdException w:name="List Table 6 Colorful Accent 3" w:uiPriority="51"/>
-    <w:lsdException w:name="List Table 7 Colorful Accent 3" w:uiPriority="52"/>
-    <w:lsdException w:name="List Table 1 Light Accent 4" w:uiPriority="46"/>
-    <w:lsdException w:name="List Table 2 Accent 4" w:uiPriority="47"/>
-    <w:lsdException w:name="List Table 3 Accent 4" w:uiPriority="48"/>
-    <w:lsdException w:name="List Table 4 Accent 4" w:uiPriority="49"/>
-    <w:lsdException w:name="List Table 5 Dark Accent 4" w:uiPriority="50"/>
-    <w:lsdException w:name="List Table 6 Colorful Accent 4" w:uiPriority="51"/>
-    <w:lsdException w:name="List Table 7 Colorful Accent 4" w:uiPriority="52"/>
-    <w:lsdException w:name="List Table 1 Light Accent 5" w:uiPriority="46"/>
-    <w:lsdException w:name="List Table 2 Accent 5" w:uiPriority="47"/>
-    <w:lsdException w:name="List Table 3 Accent 5" w:uiPriority="48"/>
-    <w:lsdException w:name="List Table 4 Accent 5" w:uiPriority="49"/>
-    <w:lsdException w:name="List Table 5 Dark Accent 5" w:uiPriority="50"/>
-    <w:lsdException w:name="List Table 6 Colorful Accent 5" w:uiPriority="51"/>
-    <w:lsdException w:name="List Table 7 Colorful Accent 5" w:uiPriority="52"/>
-    <w:lsdException w:name="List Table 1 Light Accent 6" w:uiPriority="46"/>
-    <w:lsdException w:name="List Table 2 Accent 6" w:uiPriority="47"/>
-    <w:lsdException w:name="List Table 3 Accent 6" w:uiPriority="48"/>
-    <w:lsdException w:name="List Table 4 Accent 6" w:uiPriority="49"/>
-    <w:lsdException w:name="List Table 5 Dark Accent 6" w:uiPriority="50"/>
-    <w:lsdException w:name="List Table 6 Colorful Accent 6" w:uiPriority="51"/>
-    <w:lsdException w:name="List Table 7 Colorful Accent 6" w:uiPriority="52"/>
-    <w:lsdException w:name="Mention" w:semiHidden="1" w:unhideWhenUsed="1"/>
-    <w:lsdException w:name="Smart Hyperlink" w:semiHidden="1" w:unhideWhenUsed="1"/>
-    <w:lsdException w:name="Hashtag" w:semiHidden="1" w:unhideWhenUsed="1"/>
-  </w:latentStyles>
-  <w:style w:type="paragraph" w:default="1" w:styleId="Normal">
-    <w:name w:val="Normal"/>
-    <w:qFormat/>
-  </w:style>
-  <w:style w:type="character" w:default="1" w:styleId="DefaultParagraphFont">
-    <w:name w:val="Default Paragraph Font"/>
-    <w:uiPriority w:val="1"/>
-    <w:semiHidden/>
-    <w:unhideWhenUsed/>
-  </w:style>
-  <w:style w:type="table" w:default="1" w:styleId="TableNormal">
-    <w:name w:val="Normal Table"/>
-    <w:uiPriority w:val="99"/>
-    <w:semiHidden/>
-    <w:unhideWhenUsed/>
-    <w:tblPr>
-      <w:tblInd w:w="0" w:type="dxa"/>
-      <w:tblCellMar>
-        <w:top w:w="0" w:type="dxa"/>
-        <w:left w:w="108" w:type="dxa"/>
-        <w:bottom w:w="0" w:type="dxa"/>
-        <w:right w:w="108" w:type="dxa"/>
-      </w:tblCellMar>
-    </w:tblPr>
-  </w:style>
-  <w:style w:type="numbering" w:default="1" w:styleId="NoList">
-    <w:name w:val="No List"/>
-    <w:uiPriority w:val="99"/>
-    <w:semiHidden/>
-    <w:unhideWhenUsed/>
-  </w:style>
-  <w:style w:type="paragraph" w:customStyle="1" w:styleId="57C3D25CDAB745D2B86178E49189032E">
-    <w:name w:val="57C3D25CDAB745D2B86178E49189032E"/>
-  </w:style>
-  <w:style w:type="paragraph" w:customStyle="1" w:styleId="816BC65014444042951229352D277191">
-    <w:name w:val="816BC65014444042951229352D277191"/>
-  </w:style>
-  <w:style w:type="paragraph" w:customStyle="1" w:styleId="610887FC39AC457CB85F06F4745E6E5E">
-    <w:name w:val="610887FC39AC457CB85F06F4745E6E5E"/>
-  </w:style>
-</w:styles>
-</file>
-
-<file path=word/glossary/webSettings.xml><?xml version="1.0" encoding="utf-8"?>
-<w:webSettings xmlns:mc="http://schemas.openxmlformats.org/markup-compatibility/2006" xmlns:r="http://schemas.openxmlformats.org/officeDocument/2006/relationships" xmlns:w="http://schemas.openxmlformats.org/wordprocessingml/2006/main" xmlns:w14="http://schemas.microsoft.com/office/word/2010/wordml" xmlns:w15="http://schemas.microsoft.com/office/word/2012/wordml" xmlns:w16se="http://schemas.microsoft.com/office/word/2015/wordml/symex" mc:Ignorable="w14 w15 w16se">
-  <w:optimizeForBrowser/>
-  <w:allowPNG/>
-</w:webSettings>
 </file>
 
 <file path=word/theme/theme1.xml><?xml version="1.0" encoding="utf-8"?>
@@ -3839,129 +3846,12 @@
 </file>
 
 <file path=customXml/item1.xml><?xml version="1.0" encoding="utf-8"?>
-<p:properties xmlns:p="http://schemas.microsoft.com/office/2006/metadata/properties" xmlns:xsi="http://www.w3.org/2001/XMLSchema-instance" xmlns:pc="http://schemas.microsoft.com/office/infopath/2007/PartnerControls">
-  <documentManagement>
-    <APDescription xmlns="4873beb7-5857-4685-be1f-d57550cc96cc" xsi:nil="true"/>
-    <AssetExpire xmlns="4873beb7-5857-4685-be1f-d57550cc96cc">2029-01-01T08:00:00+00:00</AssetExpire>
-    <CampaignTagsTaxHTField0 xmlns="4873beb7-5857-4685-be1f-d57550cc96cc">
-      <Terms xmlns="http://schemas.microsoft.com/office/infopath/2007/PartnerControls"/>
-    </CampaignTagsTaxHTField0>
-    <IntlLangReviewDate xmlns="4873beb7-5857-4685-be1f-d57550cc96cc" xsi:nil="true"/>
-    <TPFriendlyName xmlns="4873beb7-5857-4685-be1f-d57550cc96cc" xsi:nil="true"/>
-    <IntlLangReview xmlns="4873beb7-5857-4685-be1f-d57550cc96cc">false</IntlLangReview>
-    <LocLastLocAttemptVersionLookup xmlns="4873beb7-5857-4685-be1f-d57550cc96cc">856581</LocLastLocAttemptVersionLookup>
-    <PolicheckWords xmlns="4873beb7-5857-4685-be1f-d57550cc96cc" xsi:nil="true"/>
-    <SubmitterId xmlns="4873beb7-5857-4685-be1f-d57550cc96cc" xsi:nil="true"/>
-    <AcquiredFrom xmlns="4873beb7-5857-4685-be1f-d57550cc96cc">Internal MS</AcquiredFrom>
-    <EditorialStatus xmlns="4873beb7-5857-4685-be1f-d57550cc96cc">Complete</EditorialStatus>
-    <Markets xmlns="4873beb7-5857-4685-be1f-d57550cc96cc"/>
-    <OriginAsset xmlns="4873beb7-5857-4685-be1f-d57550cc96cc" xsi:nil="true"/>
-    <AssetStart xmlns="4873beb7-5857-4685-be1f-d57550cc96cc">2012-09-19T07:42:00+00:00</AssetStart>
-    <FriendlyTitle xmlns="4873beb7-5857-4685-be1f-d57550cc96cc" xsi:nil="true"/>
-    <MarketSpecific xmlns="4873beb7-5857-4685-be1f-d57550cc96cc">false</MarketSpecific>
-    <TPNamespace xmlns="4873beb7-5857-4685-be1f-d57550cc96cc" xsi:nil="true"/>
-    <PublishStatusLookup xmlns="4873beb7-5857-4685-be1f-d57550cc96cc">
-      <Value>1622610</Value>
-    </PublishStatusLookup>
-    <APAuthor xmlns="4873beb7-5857-4685-be1f-d57550cc96cc">
-      <UserInfo>
-        <DisplayName>REDMOND\v-aptall</DisplayName>
-        <AccountId>2566</AccountId>
-        <AccountType/>
-      </UserInfo>
-    </APAuthor>
-    <TPCommandLine xmlns="4873beb7-5857-4685-be1f-d57550cc96cc" xsi:nil="true"/>
-    <IntlLangReviewer xmlns="4873beb7-5857-4685-be1f-d57550cc96cc" xsi:nil="true"/>
-    <OpenTemplate xmlns="4873beb7-5857-4685-be1f-d57550cc96cc">true</OpenTemplate>
-    <CSXSubmissionDate xmlns="4873beb7-5857-4685-be1f-d57550cc96cc" xsi:nil="true"/>
-    <TaxCatchAll xmlns="4873beb7-5857-4685-be1f-d57550cc96cc"/>
-    <Manager xmlns="4873beb7-5857-4685-be1f-d57550cc96cc" xsi:nil="true"/>
-    <NumericId xmlns="4873beb7-5857-4685-be1f-d57550cc96cc" xsi:nil="true"/>
-    <ParentAssetId xmlns="4873beb7-5857-4685-be1f-d57550cc96cc" xsi:nil="true"/>
-    <OriginalSourceMarket xmlns="4873beb7-5857-4685-be1f-d57550cc96cc" xsi:nil="true"/>
-    <ApprovalStatus xmlns="4873beb7-5857-4685-be1f-d57550cc96cc">InProgress</ApprovalStatus>
-    <TPComponent xmlns="4873beb7-5857-4685-be1f-d57550cc96cc" xsi:nil="true"/>
-    <EditorialTags xmlns="4873beb7-5857-4685-be1f-d57550cc96cc" xsi:nil="true"/>
-    <TPExecutable xmlns="4873beb7-5857-4685-be1f-d57550cc96cc" xsi:nil="true"/>
-    <TPLaunchHelpLink xmlns="4873beb7-5857-4685-be1f-d57550cc96cc" xsi:nil="true"/>
-    <LocComments xmlns="4873beb7-5857-4685-be1f-d57550cc96cc" xsi:nil="true"/>
-    <LocRecommendedHandoff xmlns="4873beb7-5857-4685-be1f-d57550cc96cc" xsi:nil="true"/>
-    <SourceTitle xmlns="4873beb7-5857-4685-be1f-d57550cc96cc" xsi:nil="true"/>
-    <CSXUpdate xmlns="4873beb7-5857-4685-be1f-d57550cc96cc">false</CSXUpdate>
-    <IntlLocPriority xmlns="4873beb7-5857-4685-be1f-d57550cc96cc" xsi:nil="true"/>
-    <UAProjectedTotalWords xmlns="4873beb7-5857-4685-be1f-d57550cc96cc" xsi:nil="true"/>
-    <AssetType xmlns="4873beb7-5857-4685-be1f-d57550cc96cc">TP</AssetType>
-    <MachineTranslated xmlns="4873beb7-5857-4685-be1f-d57550cc96cc">false</MachineTranslated>
-    <OutputCachingOn xmlns="4873beb7-5857-4685-be1f-d57550cc96cc">false</OutputCachingOn>
-    <TemplateStatus xmlns="4873beb7-5857-4685-be1f-d57550cc96cc">Complete</TemplateStatus>
-    <IsSearchable xmlns="4873beb7-5857-4685-be1f-d57550cc96cc">true</IsSearchable>
-    <ContentItem xmlns="4873beb7-5857-4685-be1f-d57550cc96cc" xsi:nil="true"/>
-    <HandoffToMSDN xmlns="4873beb7-5857-4685-be1f-d57550cc96cc" xsi:nil="true"/>
-    <ShowIn xmlns="4873beb7-5857-4685-be1f-d57550cc96cc">Show everywhere</ShowIn>
-    <ThumbnailAssetId xmlns="4873beb7-5857-4685-be1f-d57550cc96cc" xsi:nil="true"/>
-    <UALocComments xmlns="4873beb7-5857-4685-be1f-d57550cc96cc" xsi:nil="true"/>
-    <UALocRecommendation xmlns="4873beb7-5857-4685-be1f-d57550cc96cc">Localize</UALocRecommendation>
-    <LastModifiedDateTime xmlns="4873beb7-5857-4685-be1f-d57550cc96cc" xsi:nil="true"/>
-    <LegacyData xmlns="4873beb7-5857-4685-be1f-d57550cc96cc" xsi:nil="true"/>
-    <LocManualTestRequired xmlns="4873beb7-5857-4685-be1f-d57550cc96cc">false</LocManualTestRequired>
-    <LocMarketGroupTiers2 xmlns="4873beb7-5857-4685-be1f-d57550cc96cc" xsi:nil="true"/>
-    <ClipArtFilename xmlns="4873beb7-5857-4685-be1f-d57550cc96cc" xsi:nil="true"/>
-    <TPApplication xmlns="4873beb7-5857-4685-be1f-d57550cc96cc" xsi:nil="true"/>
-    <CSXHash xmlns="4873beb7-5857-4685-be1f-d57550cc96cc" xsi:nil="true"/>
-    <DirectSourceMarket xmlns="4873beb7-5857-4685-be1f-d57550cc96cc" xsi:nil="true"/>
-    <PrimaryImageGen xmlns="4873beb7-5857-4685-be1f-d57550cc96cc">true</PrimaryImageGen>
-    <PlannedPubDate xmlns="4873beb7-5857-4685-be1f-d57550cc96cc" xsi:nil="true"/>
-    <CSXSubmissionMarket xmlns="4873beb7-5857-4685-be1f-d57550cc96cc" xsi:nil="true"/>
-    <Downloads xmlns="4873beb7-5857-4685-be1f-d57550cc96cc">0</Downloads>
-    <ArtSampleDocs xmlns="4873beb7-5857-4685-be1f-d57550cc96cc" xsi:nil="true"/>
-    <TrustLevel xmlns="4873beb7-5857-4685-be1f-d57550cc96cc">1 Microsoft Managed Content</TrustLevel>
-    <BlockPublish xmlns="4873beb7-5857-4685-be1f-d57550cc96cc">false</BlockPublish>
-    <TPLaunchHelpLinkType xmlns="4873beb7-5857-4685-be1f-d57550cc96cc">Template</TPLaunchHelpLinkType>
-    <LocalizationTagsTaxHTField0 xmlns="4873beb7-5857-4685-be1f-d57550cc96cc">
-      <Terms xmlns="http://schemas.microsoft.com/office/infopath/2007/PartnerControls"/>
-    </LocalizationTagsTaxHTField0>
-    <BusinessGroup xmlns="4873beb7-5857-4685-be1f-d57550cc96cc" xsi:nil="true"/>
-    <Providers xmlns="4873beb7-5857-4685-be1f-d57550cc96cc" xsi:nil="true"/>
-    <TemplateTemplateType xmlns="4873beb7-5857-4685-be1f-d57550cc96cc">Word Document Template</TemplateTemplateType>
-    <TimesCloned xmlns="4873beb7-5857-4685-be1f-d57550cc96cc" xsi:nil="true"/>
-    <TPAppVersion xmlns="4873beb7-5857-4685-be1f-d57550cc96cc" xsi:nil="true"/>
-    <VoteCount xmlns="4873beb7-5857-4685-be1f-d57550cc96cc" xsi:nil="true"/>
-    <AverageRating xmlns="4873beb7-5857-4685-be1f-d57550cc96cc" xsi:nil="true"/>
-    <FeatureTagsTaxHTField0 xmlns="4873beb7-5857-4685-be1f-d57550cc96cc">
-      <Terms xmlns="http://schemas.microsoft.com/office/infopath/2007/PartnerControls"/>
-    </FeatureTagsTaxHTField0>
-    <Provider xmlns="4873beb7-5857-4685-be1f-d57550cc96cc" xsi:nil="true"/>
-    <UACurrentWords xmlns="4873beb7-5857-4685-be1f-d57550cc96cc" xsi:nil="true"/>
-    <AssetId xmlns="4873beb7-5857-4685-be1f-d57550cc96cc">TP103457714</AssetId>
-    <TPClientViewer xmlns="4873beb7-5857-4685-be1f-d57550cc96cc" xsi:nil="true"/>
-    <DSATActionTaken xmlns="4873beb7-5857-4685-be1f-d57550cc96cc" xsi:nil="true"/>
-    <APEditor xmlns="4873beb7-5857-4685-be1f-d57550cc96cc">
-      <UserInfo>
-        <DisplayName/>
-        <AccountId xsi:nil="true"/>
-        <AccountType/>
-      </UserInfo>
-    </APEditor>
-    <TPInstallLocation xmlns="4873beb7-5857-4685-be1f-d57550cc96cc" xsi:nil="true"/>
-    <OOCacheId xmlns="4873beb7-5857-4685-be1f-d57550cc96cc" xsi:nil="true"/>
-    <IsDeleted xmlns="4873beb7-5857-4685-be1f-d57550cc96cc">false</IsDeleted>
-    <PublishTargets xmlns="4873beb7-5857-4685-be1f-d57550cc96cc">OfficeOnlineVNext</PublishTargets>
-    <ApprovalLog xmlns="4873beb7-5857-4685-be1f-d57550cc96cc" xsi:nil="true"/>
-    <BugNumber xmlns="4873beb7-5857-4685-be1f-d57550cc96cc" xsi:nil="true"/>
-    <CrawlForDependencies xmlns="4873beb7-5857-4685-be1f-d57550cc96cc">false</CrawlForDependencies>
-    <InternalTagsTaxHTField0 xmlns="4873beb7-5857-4685-be1f-d57550cc96cc">
-      <Terms xmlns="http://schemas.microsoft.com/office/infopath/2007/PartnerControls"/>
-    </InternalTagsTaxHTField0>
-    <LastHandOff xmlns="4873beb7-5857-4685-be1f-d57550cc96cc" xsi:nil="true"/>
-    <Milestone xmlns="4873beb7-5857-4685-be1f-d57550cc96cc" xsi:nil="true"/>
-    <OriginalRelease xmlns="4873beb7-5857-4685-be1f-d57550cc96cc">15</OriginalRelease>
-    <RecommendationsModifier xmlns="4873beb7-5857-4685-be1f-d57550cc96cc" xsi:nil="true"/>
-    <ScenarioTagsTaxHTField0 xmlns="4873beb7-5857-4685-be1f-d57550cc96cc">
-      <Terms xmlns="http://schemas.microsoft.com/office/infopath/2007/PartnerControls"/>
-    </ScenarioTagsTaxHTField0>
-    <UANotes xmlns="4873beb7-5857-4685-be1f-d57550cc96cc" xsi:nil="true"/>
-  </documentManagement>
-</p:properties>
+<?mso-contentType ?>
+<FormTemplates xmlns="http://schemas.microsoft.com/sharepoint/v3/contenttype/forms">
+  <Display>DocumentLibraryForm</Display>
+  <Edit>AssetEditForm</Edit>
+  <New>DocumentLibraryForm</New>
+</FormTemplates>
 </file>
 
 <file path=customXml/item2.xml><?xml version="1.0" encoding="utf-8"?>
@@ -5005,20 +4895,135 @@
 </file>
 
 <file path=customXml/item3.xml><?xml version="1.0" encoding="utf-8"?>
-<?mso-contentType ?>
-<FormTemplates xmlns="http://schemas.microsoft.com/sharepoint/v3/contenttype/forms">
-  <Display>DocumentLibraryForm</Display>
-  <Edit>AssetEditForm</Edit>
-  <New>DocumentLibraryForm</New>
-</FormTemplates>
+<p:properties xmlns:p="http://schemas.microsoft.com/office/2006/metadata/properties" xmlns:xsi="http://www.w3.org/2001/XMLSchema-instance" xmlns:pc="http://schemas.microsoft.com/office/infopath/2007/PartnerControls">
+  <documentManagement>
+    <APDescription xmlns="4873beb7-5857-4685-be1f-d57550cc96cc" xsi:nil="true"/>
+    <AssetExpire xmlns="4873beb7-5857-4685-be1f-d57550cc96cc">2029-01-01T08:00:00+00:00</AssetExpire>
+    <CampaignTagsTaxHTField0 xmlns="4873beb7-5857-4685-be1f-d57550cc96cc">
+      <Terms xmlns="http://schemas.microsoft.com/office/infopath/2007/PartnerControls"/>
+    </CampaignTagsTaxHTField0>
+    <IntlLangReviewDate xmlns="4873beb7-5857-4685-be1f-d57550cc96cc" xsi:nil="true"/>
+    <TPFriendlyName xmlns="4873beb7-5857-4685-be1f-d57550cc96cc" xsi:nil="true"/>
+    <IntlLangReview xmlns="4873beb7-5857-4685-be1f-d57550cc96cc">false</IntlLangReview>
+    <LocLastLocAttemptVersionLookup xmlns="4873beb7-5857-4685-be1f-d57550cc96cc">856581</LocLastLocAttemptVersionLookup>
+    <PolicheckWords xmlns="4873beb7-5857-4685-be1f-d57550cc96cc" xsi:nil="true"/>
+    <SubmitterId xmlns="4873beb7-5857-4685-be1f-d57550cc96cc" xsi:nil="true"/>
+    <AcquiredFrom xmlns="4873beb7-5857-4685-be1f-d57550cc96cc">Internal MS</AcquiredFrom>
+    <EditorialStatus xmlns="4873beb7-5857-4685-be1f-d57550cc96cc">Complete</EditorialStatus>
+    <Markets xmlns="4873beb7-5857-4685-be1f-d57550cc96cc"/>
+    <OriginAsset xmlns="4873beb7-5857-4685-be1f-d57550cc96cc" xsi:nil="true"/>
+    <AssetStart xmlns="4873beb7-5857-4685-be1f-d57550cc96cc">2012-09-19T07:42:00+00:00</AssetStart>
+    <FriendlyTitle xmlns="4873beb7-5857-4685-be1f-d57550cc96cc" xsi:nil="true"/>
+    <MarketSpecific xmlns="4873beb7-5857-4685-be1f-d57550cc96cc">false</MarketSpecific>
+    <TPNamespace xmlns="4873beb7-5857-4685-be1f-d57550cc96cc" xsi:nil="true"/>
+    <PublishStatusLookup xmlns="4873beb7-5857-4685-be1f-d57550cc96cc">
+      <Value>1622610</Value>
+    </PublishStatusLookup>
+    <APAuthor xmlns="4873beb7-5857-4685-be1f-d57550cc96cc">
+      <UserInfo>
+        <DisplayName>REDMOND\v-aptall</DisplayName>
+        <AccountId>2566</AccountId>
+        <AccountType/>
+      </UserInfo>
+    </APAuthor>
+    <TPCommandLine xmlns="4873beb7-5857-4685-be1f-d57550cc96cc" xsi:nil="true"/>
+    <IntlLangReviewer xmlns="4873beb7-5857-4685-be1f-d57550cc96cc" xsi:nil="true"/>
+    <OpenTemplate xmlns="4873beb7-5857-4685-be1f-d57550cc96cc">true</OpenTemplate>
+    <CSXSubmissionDate xmlns="4873beb7-5857-4685-be1f-d57550cc96cc" xsi:nil="true"/>
+    <TaxCatchAll xmlns="4873beb7-5857-4685-be1f-d57550cc96cc"/>
+    <Manager xmlns="4873beb7-5857-4685-be1f-d57550cc96cc" xsi:nil="true"/>
+    <NumericId xmlns="4873beb7-5857-4685-be1f-d57550cc96cc" xsi:nil="true"/>
+    <ParentAssetId xmlns="4873beb7-5857-4685-be1f-d57550cc96cc" xsi:nil="true"/>
+    <OriginalSourceMarket xmlns="4873beb7-5857-4685-be1f-d57550cc96cc" xsi:nil="true"/>
+    <ApprovalStatus xmlns="4873beb7-5857-4685-be1f-d57550cc96cc">InProgress</ApprovalStatus>
+    <TPComponent xmlns="4873beb7-5857-4685-be1f-d57550cc96cc" xsi:nil="true"/>
+    <EditorialTags xmlns="4873beb7-5857-4685-be1f-d57550cc96cc" xsi:nil="true"/>
+    <TPExecutable xmlns="4873beb7-5857-4685-be1f-d57550cc96cc" xsi:nil="true"/>
+    <TPLaunchHelpLink xmlns="4873beb7-5857-4685-be1f-d57550cc96cc" xsi:nil="true"/>
+    <LocComments xmlns="4873beb7-5857-4685-be1f-d57550cc96cc" xsi:nil="true"/>
+    <LocRecommendedHandoff xmlns="4873beb7-5857-4685-be1f-d57550cc96cc" xsi:nil="true"/>
+    <SourceTitle xmlns="4873beb7-5857-4685-be1f-d57550cc96cc" xsi:nil="true"/>
+    <CSXUpdate xmlns="4873beb7-5857-4685-be1f-d57550cc96cc">false</CSXUpdate>
+    <IntlLocPriority xmlns="4873beb7-5857-4685-be1f-d57550cc96cc" xsi:nil="true"/>
+    <UAProjectedTotalWords xmlns="4873beb7-5857-4685-be1f-d57550cc96cc" xsi:nil="true"/>
+    <AssetType xmlns="4873beb7-5857-4685-be1f-d57550cc96cc">TP</AssetType>
+    <MachineTranslated xmlns="4873beb7-5857-4685-be1f-d57550cc96cc">false</MachineTranslated>
+    <OutputCachingOn xmlns="4873beb7-5857-4685-be1f-d57550cc96cc">false</OutputCachingOn>
+    <TemplateStatus xmlns="4873beb7-5857-4685-be1f-d57550cc96cc">Complete</TemplateStatus>
+    <IsSearchable xmlns="4873beb7-5857-4685-be1f-d57550cc96cc">true</IsSearchable>
+    <ContentItem xmlns="4873beb7-5857-4685-be1f-d57550cc96cc" xsi:nil="true"/>
+    <HandoffToMSDN xmlns="4873beb7-5857-4685-be1f-d57550cc96cc" xsi:nil="true"/>
+    <ShowIn xmlns="4873beb7-5857-4685-be1f-d57550cc96cc">Show everywhere</ShowIn>
+    <ThumbnailAssetId xmlns="4873beb7-5857-4685-be1f-d57550cc96cc" xsi:nil="true"/>
+    <UALocComments xmlns="4873beb7-5857-4685-be1f-d57550cc96cc" xsi:nil="true"/>
+    <UALocRecommendation xmlns="4873beb7-5857-4685-be1f-d57550cc96cc">Localize</UALocRecommendation>
+    <LastModifiedDateTime xmlns="4873beb7-5857-4685-be1f-d57550cc96cc" xsi:nil="true"/>
+    <LegacyData xmlns="4873beb7-5857-4685-be1f-d57550cc96cc" xsi:nil="true"/>
+    <LocManualTestRequired xmlns="4873beb7-5857-4685-be1f-d57550cc96cc">false</LocManualTestRequired>
+    <LocMarketGroupTiers2 xmlns="4873beb7-5857-4685-be1f-d57550cc96cc" xsi:nil="true"/>
+    <ClipArtFilename xmlns="4873beb7-5857-4685-be1f-d57550cc96cc" xsi:nil="true"/>
+    <TPApplication xmlns="4873beb7-5857-4685-be1f-d57550cc96cc" xsi:nil="true"/>
+    <CSXHash xmlns="4873beb7-5857-4685-be1f-d57550cc96cc" xsi:nil="true"/>
+    <DirectSourceMarket xmlns="4873beb7-5857-4685-be1f-d57550cc96cc" xsi:nil="true"/>
+    <PrimaryImageGen xmlns="4873beb7-5857-4685-be1f-d57550cc96cc">true</PrimaryImageGen>
+    <PlannedPubDate xmlns="4873beb7-5857-4685-be1f-d57550cc96cc" xsi:nil="true"/>
+    <CSXSubmissionMarket xmlns="4873beb7-5857-4685-be1f-d57550cc96cc" xsi:nil="true"/>
+    <Downloads xmlns="4873beb7-5857-4685-be1f-d57550cc96cc">0</Downloads>
+    <ArtSampleDocs xmlns="4873beb7-5857-4685-be1f-d57550cc96cc" xsi:nil="true"/>
+    <TrustLevel xmlns="4873beb7-5857-4685-be1f-d57550cc96cc">1 Microsoft Managed Content</TrustLevel>
+    <BlockPublish xmlns="4873beb7-5857-4685-be1f-d57550cc96cc">false</BlockPublish>
+    <TPLaunchHelpLinkType xmlns="4873beb7-5857-4685-be1f-d57550cc96cc">Template</TPLaunchHelpLinkType>
+    <LocalizationTagsTaxHTField0 xmlns="4873beb7-5857-4685-be1f-d57550cc96cc">
+      <Terms xmlns="http://schemas.microsoft.com/office/infopath/2007/PartnerControls"/>
+    </LocalizationTagsTaxHTField0>
+    <BusinessGroup xmlns="4873beb7-5857-4685-be1f-d57550cc96cc" xsi:nil="true"/>
+    <Providers xmlns="4873beb7-5857-4685-be1f-d57550cc96cc" xsi:nil="true"/>
+    <TemplateTemplateType xmlns="4873beb7-5857-4685-be1f-d57550cc96cc">Word Document Template</TemplateTemplateType>
+    <TimesCloned xmlns="4873beb7-5857-4685-be1f-d57550cc96cc" xsi:nil="true"/>
+    <TPAppVersion xmlns="4873beb7-5857-4685-be1f-d57550cc96cc" xsi:nil="true"/>
+    <VoteCount xmlns="4873beb7-5857-4685-be1f-d57550cc96cc" xsi:nil="true"/>
+    <AverageRating xmlns="4873beb7-5857-4685-be1f-d57550cc96cc" xsi:nil="true"/>
+    <FeatureTagsTaxHTField0 xmlns="4873beb7-5857-4685-be1f-d57550cc96cc">
+      <Terms xmlns="http://schemas.microsoft.com/office/infopath/2007/PartnerControls"/>
+    </FeatureTagsTaxHTField0>
+    <Provider xmlns="4873beb7-5857-4685-be1f-d57550cc96cc" xsi:nil="true"/>
+    <UACurrentWords xmlns="4873beb7-5857-4685-be1f-d57550cc96cc" xsi:nil="true"/>
+    <AssetId xmlns="4873beb7-5857-4685-be1f-d57550cc96cc">TP103457714</AssetId>
+    <TPClientViewer xmlns="4873beb7-5857-4685-be1f-d57550cc96cc" xsi:nil="true"/>
+    <DSATActionTaken xmlns="4873beb7-5857-4685-be1f-d57550cc96cc" xsi:nil="true"/>
+    <APEditor xmlns="4873beb7-5857-4685-be1f-d57550cc96cc">
+      <UserInfo>
+        <DisplayName/>
+        <AccountId xsi:nil="true"/>
+        <AccountType/>
+      </UserInfo>
+    </APEditor>
+    <TPInstallLocation xmlns="4873beb7-5857-4685-be1f-d57550cc96cc" xsi:nil="true"/>
+    <OOCacheId xmlns="4873beb7-5857-4685-be1f-d57550cc96cc" xsi:nil="true"/>
+    <IsDeleted xmlns="4873beb7-5857-4685-be1f-d57550cc96cc">false</IsDeleted>
+    <PublishTargets xmlns="4873beb7-5857-4685-be1f-d57550cc96cc">OfficeOnlineVNext</PublishTargets>
+    <ApprovalLog xmlns="4873beb7-5857-4685-be1f-d57550cc96cc" xsi:nil="true"/>
+    <BugNumber xmlns="4873beb7-5857-4685-be1f-d57550cc96cc" xsi:nil="true"/>
+    <CrawlForDependencies xmlns="4873beb7-5857-4685-be1f-d57550cc96cc">false</CrawlForDependencies>
+    <InternalTagsTaxHTField0 xmlns="4873beb7-5857-4685-be1f-d57550cc96cc">
+      <Terms xmlns="http://schemas.microsoft.com/office/infopath/2007/PartnerControls"/>
+    </InternalTagsTaxHTField0>
+    <LastHandOff xmlns="4873beb7-5857-4685-be1f-d57550cc96cc" xsi:nil="true"/>
+    <Milestone xmlns="4873beb7-5857-4685-be1f-d57550cc96cc" xsi:nil="true"/>
+    <OriginalRelease xmlns="4873beb7-5857-4685-be1f-d57550cc96cc">15</OriginalRelease>
+    <RecommendationsModifier xmlns="4873beb7-5857-4685-be1f-d57550cc96cc" xsi:nil="true"/>
+    <ScenarioTagsTaxHTField0 xmlns="4873beb7-5857-4685-be1f-d57550cc96cc">
+      <Terms xmlns="http://schemas.microsoft.com/office/infopath/2007/PartnerControls"/>
+    </ScenarioTagsTaxHTField0>
+    <UANotes xmlns="4873beb7-5857-4685-be1f-d57550cc96cc" xsi:nil="true"/>
+  </documentManagement>
+</p:properties>
 </file>
 
 <file path=customXml/itemProps1.xml><?xml version="1.0" encoding="utf-8"?>
-<ds:datastoreItem xmlns:ds="http://schemas.openxmlformats.org/officeDocument/2006/customXml" ds:itemID="{63671810-3EF7-4C8E-BCBA-248ABE2BAB39}">
+<ds:datastoreItem xmlns:ds="http://schemas.openxmlformats.org/officeDocument/2006/customXml" ds:itemID="{499EA1EC-B023-4266-9865-E1EDA122A8C9}">
   <ds:schemaRefs>
-    <ds:schemaRef ds:uri="http://schemas.microsoft.com/office/2006/metadata/properties"/>
-    <ds:schemaRef ds:uri="http://schemas.microsoft.com/office/infopath/2007/PartnerControls"/>
-    <ds:schemaRef ds:uri="4873beb7-5857-4685-be1f-d57550cc96cc"/>
+    <ds:schemaRef ds:uri="http://schemas.microsoft.com/sharepoint/v3/contenttype/forms"/>
   </ds:schemaRefs>
 </ds:datastoreItem>
 </file>
@@ -5042,9 +5047,11 @@
 </file>
 
 <file path=customXml/itemProps3.xml><?xml version="1.0" encoding="utf-8"?>
-<ds:datastoreItem xmlns:ds="http://schemas.openxmlformats.org/officeDocument/2006/customXml" ds:itemID="{499EA1EC-B023-4266-9865-E1EDA122A8C9}">
+<ds:datastoreItem xmlns:ds="http://schemas.openxmlformats.org/officeDocument/2006/customXml" ds:itemID="{63671810-3EF7-4C8E-BCBA-248ABE2BAB39}">
   <ds:schemaRefs>
-    <ds:schemaRef ds:uri="http://schemas.microsoft.com/sharepoint/v3/contenttype/forms"/>
+    <ds:schemaRef ds:uri="http://schemas.microsoft.com/office/2006/metadata/properties"/>
+    <ds:schemaRef ds:uri="http://schemas.microsoft.com/office/infopath/2007/PartnerControls"/>
+    <ds:schemaRef ds:uri="4873beb7-5857-4685-be1f-d57550cc96cc"/>
   </ds:schemaRefs>
 </ds:datastoreItem>
 </file>
</xml_diff>